<commit_message>
update excel backup router
</commit_message>
<xml_diff>
--- a/NDT/Hướng dẫn chạy dưới nền_mqtt cho debian_node ui.docx
+++ b/NDT/Hướng dẫn chạy dưới nền_mqtt cho debian_node ui.docx
@@ -36,6 +36,444 @@
         </w:rPr>
         <w:t> /dev/null 2&gt;&amp;1 &amp;</w:t>
       </w:r>
+    </w:p>
+    <w:p>
+      <w:pPr>
+        <w:shd w:val="clear" w:color="auto" w:fill="EFF0F1"/>
+        <w:tabs>
+          <w:tab w:val="left" w:pos="916"/>
+          <w:tab w:val="left" w:pos="1832"/>
+          <w:tab w:val="left" w:pos="2748"/>
+          <w:tab w:val="left" w:pos="3664"/>
+          <w:tab w:val="left" w:pos="4580"/>
+          <w:tab w:val="left" w:pos="5496"/>
+          <w:tab w:val="left" w:pos="6412"/>
+          <w:tab w:val="left" w:pos="7328"/>
+          <w:tab w:val="left" w:pos="8244"/>
+          <w:tab w:val="left" w:pos="9160"/>
+          <w:tab w:val="left" w:pos="10076"/>
+          <w:tab w:val="left" w:pos="10992"/>
+          <w:tab w:val="left" w:pos="11908"/>
+          <w:tab w:val="left" w:pos="12824"/>
+          <w:tab w:val="left" w:pos="13740"/>
+          <w:tab w:val="left" w:pos="14656"/>
+        </w:tabs>
+        <w:spacing w:after="0" w:line="240" w:lineRule="auto"/>
+        <w:textAlignment w:val="baseline"/>
+        <w:rPr>
+          <w:rFonts w:ascii="inherit" w:eastAsia="Times New Roman" w:hAnsi="inherit" w:cs="Courier New"/>
+          <w:color w:val="303336"/>
+          <w:sz w:val="20"/>
+          <w:szCs w:val="20"/>
+          <w:bdr w:val="none" w:sz="0" w:space="0" w:color="auto" w:frame="1"/>
+          <w:shd w:val="clear" w:color="auto" w:fill="EFF0F1"/>
+        </w:rPr>
+      </w:pPr>
+      <w:r>
+        <w:rPr>
+          <w:rFonts w:ascii="inherit" w:eastAsia="Times New Roman" w:hAnsi="inherit" w:cs="Courier New"/>
+          <w:color w:val="303336"/>
+          <w:sz w:val="20"/>
+          <w:szCs w:val="20"/>
+          <w:bdr w:val="none" w:sz="0" w:space="0" w:color="auto" w:frame="1"/>
+          <w:shd w:val="clear" w:color="auto" w:fill="EFF0F1"/>
+        </w:rPr>
+        <w:t>Cai npm</w:t>
+      </w:r>
+    </w:p>
+    <w:p>
+      <w:pPr>
+        <w:shd w:val="clear" w:color="auto" w:fill="EFF0F1"/>
+        <w:tabs>
+          <w:tab w:val="left" w:pos="916"/>
+          <w:tab w:val="left" w:pos="1832"/>
+          <w:tab w:val="left" w:pos="2748"/>
+          <w:tab w:val="left" w:pos="3664"/>
+          <w:tab w:val="left" w:pos="4580"/>
+          <w:tab w:val="left" w:pos="5496"/>
+          <w:tab w:val="left" w:pos="6412"/>
+          <w:tab w:val="left" w:pos="7328"/>
+          <w:tab w:val="left" w:pos="8244"/>
+          <w:tab w:val="left" w:pos="9160"/>
+          <w:tab w:val="left" w:pos="10076"/>
+          <w:tab w:val="left" w:pos="10992"/>
+          <w:tab w:val="left" w:pos="11908"/>
+          <w:tab w:val="left" w:pos="12824"/>
+          <w:tab w:val="left" w:pos="13740"/>
+          <w:tab w:val="left" w:pos="14656"/>
+        </w:tabs>
+        <w:spacing w:after="0" w:line="240" w:lineRule="auto"/>
+        <w:textAlignment w:val="baseline"/>
+        <w:rPr>
+          <w:rFonts w:ascii="inherit" w:eastAsia="Times New Roman" w:hAnsi="inherit" w:cs="Courier New"/>
+          <w:color w:val="FF0000"/>
+          <w:sz w:val="20"/>
+          <w:szCs w:val="20"/>
+          <w:bdr w:val="none" w:sz="0" w:space="0" w:color="auto" w:frame="1"/>
+          <w:shd w:val="clear" w:color="auto" w:fill="EFF0F1"/>
+        </w:rPr>
+      </w:pPr>
+    </w:p>
+    <w:p>
+      <w:pPr>
+        <w:shd w:val="clear" w:color="auto" w:fill="EFF0F1"/>
+        <w:tabs>
+          <w:tab w:val="left" w:pos="916"/>
+          <w:tab w:val="left" w:pos="1832"/>
+          <w:tab w:val="left" w:pos="2748"/>
+          <w:tab w:val="left" w:pos="3664"/>
+          <w:tab w:val="left" w:pos="4580"/>
+          <w:tab w:val="left" w:pos="5496"/>
+          <w:tab w:val="left" w:pos="6412"/>
+          <w:tab w:val="left" w:pos="7328"/>
+          <w:tab w:val="left" w:pos="8244"/>
+          <w:tab w:val="left" w:pos="9160"/>
+          <w:tab w:val="left" w:pos="10076"/>
+          <w:tab w:val="left" w:pos="10992"/>
+          <w:tab w:val="left" w:pos="11908"/>
+          <w:tab w:val="left" w:pos="12824"/>
+          <w:tab w:val="left" w:pos="13740"/>
+          <w:tab w:val="left" w:pos="14656"/>
+        </w:tabs>
+        <w:spacing w:after="0" w:line="240" w:lineRule="auto"/>
+        <w:textAlignment w:val="baseline"/>
+        <w:rPr>
+          <w:rFonts w:ascii="Consolas" w:eastAsia="Times New Roman" w:hAnsi="Consolas" w:cs="Courier New"/>
+          <w:color w:val="FF0000"/>
+          <w:sz w:val="20"/>
+          <w:szCs w:val="20"/>
+        </w:rPr>
+      </w:pPr>
+      <w:r>
+        <w:rPr>
+          <w:rFonts w:ascii="inherit" w:eastAsia="Times New Roman" w:hAnsi="inherit" w:cs="Courier New"/>
+          <w:color w:val="FF0000"/>
+          <w:sz w:val="20"/>
+          <w:szCs w:val="20"/>
+          <w:bdr w:val="none" w:sz="0" w:space="0" w:color="auto" w:frame="1"/>
+          <w:shd w:val="clear" w:color="auto" w:fill="EFF0F1"/>
+        </w:rPr>
+        <w:t>apt-get install npm</w:t>
+      </w:r>
+      <w:r>
+        <w:rPr>
+          <w:rFonts w:ascii="inherit" w:eastAsia="Times New Roman" w:hAnsi="inherit" w:cs="Courier New"/>
+          <w:color w:val="FF0000"/>
+          <w:sz w:val="20"/>
+          <w:szCs w:val="20"/>
+          <w:bdr w:val="none" w:sz="0" w:space="0" w:color="auto" w:frame="1"/>
+          <w:shd w:val="clear" w:color="auto" w:fill="EFF0F1"/>
+        </w:rPr>
+        <w:t xml:space="preserve"> //mau do co the ko hoat dong tren debian 8</w:t>
+      </w:r>
+    </w:p>
+    <w:p>
+      <w:pPr>
+        <w:shd w:val="clear" w:color="auto" w:fill="EFF0F1"/>
+        <w:tabs>
+          <w:tab w:val="left" w:pos="916"/>
+          <w:tab w:val="left" w:pos="1832"/>
+          <w:tab w:val="left" w:pos="2748"/>
+          <w:tab w:val="left" w:pos="3664"/>
+          <w:tab w:val="left" w:pos="4580"/>
+          <w:tab w:val="left" w:pos="5496"/>
+          <w:tab w:val="left" w:pos="6412"/>
+          <w:tab w:val="left" w:pos="7328"/>
+          <w:tab w:val="left" w:pos="8244"/>
+          <w:tab w:val="left" w:pos="9160"/>
+          <w:tab w:val="left" w:pos="10076"/>
+          <w:tab w:val="left" w:pos="10992"/>
+          <w:tab w:val="left" w:pos="11908"/>
+          <w:tab w:val="left" w:pos="12824"/>
+          <w:tab w:val="left" w:pos="13740"/>
+          <w:tab w:val="left" w:pos="14656"/>
+        </w:tabs>
+        <w:spacing w:after="0" w:line="240" w:lineRule="auto"/>
+        <w:textAlignment w:val="baseline"/>
+        <w:rPr>
+          <w:rFonts w:ascii="inherit" w:eastAsia="Times New Roman" w:hAnsi="inherit" w:cs="Courier New"/>
+          <w:color w:val="FF0000"/>
+          <w:sz w:val="20"/>
+          <w:szCs w:val="20"/>
+          <w:bdr w:val="none" w:sz="0" w:space="0" w:color="auto" w:frame="1"/>
+          <w:shd w:val="clear" w:color="auto" w:fill="EFF0F1"/>
+        </w:rPr>
+      </w:pPr>
+    </w:p>
+    <w:p>
+      <w:pPr>
+        <w:shd w:val="clear" w:color="auto" w:fill="EFF0F1"/>
+        <w:tabs>
+          <w:tab w:val="left" w:pos="916"/>
+          <w:tab w:val="left" w:pos="1832"/>
+          <w:tab w:val="left" w:pos="2748"/>
+          <w:tab w:val="left" w:pos="3664"/>
+          <w:tab w:val="left" w:pos="4580"/>
+          <w:tab w:val="left" w:pos="5496"/>
+          <w:tab w:val="left" w:pos="6412"/>
+          <w:tab w:val="left" w:pos="7328"/>
+          <w:tab w:val="left" w:pos="8244"/>
+          <w:tab w:val="left" w:pos="9160"/>
+          <w:tab w:val="left" w:pos="10076"/>
+          <w:tab w:val="left" w:pos="10992"/>
+          <w:tab w:val="left" w:pos="11908"/>
+          <w:tab w:val="left" w:pos="12824"/>
+          <w:tab w:val="left" w:pos="13740"/>
+          <w:tab w:val="left" w:pos="14656"/>
+        </w:tabs>
+        <w:spacing w:after="0" w:line="240" w:lineRule="auto"/>
+        <w:textAlignment w:val="baseline"/>
+        <w:rPr>
+          <w:rFonts w:ascii="inherit" w:eastAsia="Times New Roman" w:hAnsi="inherit" w:cs="Courier New"/>
+          <w:color w:val="FF0000"/>
+          <w:sz w:val="20"/>
+          <w:szCs w:val="20"/>
+          <w:bdr w:val="none" w:sz="0" w:space="0" w:color="auto" w:frame="1"/>
+          <w:shd w:val="clear" w:color="auto" w:fill="EFF0F1"/>
+        </w:rPr>
+      </w:pPr>
+      <w:r>
+        <w:rPr>
+          <w:rFonts w:ascii="inherit" w:eastAsia="Times New Roman" w:hAnsi="inherit" w:cs="Courier New"/>
+          <w:color w:val="FF0000"/>
+          <w:sz w:val="20"/>
+          <w:szCs w:val="20"/>
+          <w:bdr w:val="none" w:sz="0" w:space="0" w:color="auto" w:frame="1"/>
+          <w:shd w:val="clear" w:color="auto" w:fill="EFF0F1"/>
+        </w:rPr>
+        <w:t>sudo ln -s "$(which nodejs)" /usr/local/bin/node</w:t>
+      </w:r>
+      <w:r>
+        <w:rPr>
+          <w:rFonts w:ascii="inherit" w:eastAsia="Times New Roman" w:hAnsi="inherit" w:cs="Courier New"/>
+          <w:color w:val="FF0000"/>
+          <w:sz w:val="20"/>
+          <w:szCs w:val="20"/>
+          <w:bdr w:val="none" w:sz="0" w:space="0" w:color="auto" w:frame="1"/>
+          <w:shd w:val="clear" w:color="auto" w:fill="EFF0F1"/>
+        </w:rPr>
+        <w:t xml:space="preserve"> </w:t>
+      </w:r>
+    </w:p>
+    <w:p>
+      <w:pPr>
+        <w:shd w:val="clear" w:color="auto" w:fill="EFF0F1"/>
+        <w:tabs>
+          <w:tab w:val="left" w:pos="916"/>
+          <w:tab w:val="left" w:pos="1832"/>
+          <w:tab w:val="left" w:pos="2748"/>
+          <w:tab w:val="left" w:pos="3664"/>
+          <w:tab w:val="left" w:pos="4580"/>
+          <w:tab w:val="left" w:pos="5496"/>
+          <w:tab w:val="left" w:pos="6412"/>
+          <w:tab w:val="left" w:pos="7328"/>
+          <w:tab w:val="left" w:pos="8244"/>
+          <w:tab w:val="left" w:pos="9160"/>
+          <w:tab w:val="left" w:pos="10076"/>
+          <w:tab w:val="left" w:pos="10992"/>
+          <w:tab w:val="left" w:pos="11908"/>
+          <w:tab w:val="left" w:pos="12824"/>
+          <w:tab w:val="left" w:pos="13740"/>
+          <w:tab w:val="left" w:pos="14656"/>
+        </w:tabs>
+        <w:spacing w:after="0" w:line="240" w:lineRule="auto"/>
+        <w:textAlignment w:val="baseline"/>
+        <w:rPr>
+          <w:rFonts w:ascii="Consolas" w:eastAsia="Times New Roman" w:hAnsi="Consolas" w:cs="Courier New"/>
+          <w:color w:val="393318"/>
+          <w:sz w:val="20"/>
+          <w:szCs w:val="20"/>
+        </w:rPr>
+      </w:pPr>
+    </w:p>
+    <w:p>
+      <w:pPr>
+        <w:numPr>
+          <w:ilvl w:val="0"/>
+          <w:numId w:val="1"/>
+        </w:numPr>
+        <w:shd w:val="clear" w:color="auto" w:fill="FFFFFF"/>
+        <w:spacing w:after="120" w:line="240" w:lineRule="auto"/>
+        <w:ind w:left="450"/>
+        <w:textAlignment w:val="baseline"/>
+        <w:rPr>
+          <w:rFonts w:ascii="inherit" w:eastAsia="Times New Roman" w:hAnsi="inherit" w:cs="Arial"/>
+          <w:color w:val="242729"/>
+          <w:sz w:val="23"/>
+          <w:szCs w:val="23"/>
+        </w:rPr>
+      </w:pPr>
+      <w:r>
+        <w:rPr>
+          <w:rFonts w:ascii="inherit" w:eastAsia="Times New Roman" w:hAnsi="inherit" w:cs="Arial"/>
+          <w:color w:val="242729"/>
+          <w:sz w:val="23"/>
+          <w:szCs w:val="23"/>
+        </w:rPr>
+        <w:t>sudo npm cache clean -f</w:t>
+      </w:r>
+    </w:p>
+    <w:p>
+      <w:pPr>
+        <w:numPr>
+          <w:ilvl w:val="0"/>
+          <w:numId w:val="1"/>
+        </w:numPr>
+        <w:shd w:val="clear" w:color="auto" w:fill="FFFFFF"/>
+        <w:spacing w:after="120" w:line="240" w:lineRule="auto"/>
+        <w:ind w:left="450"/>
+        <w:textAlignment w:val="baseline"/>
+        <w:rPr>
+          <w:rFonts w:ascii="inherit" w:eastAsia="Times New Roman" w:hAnsi="inherit" w:cs="Arial"/>
+          <w:color w:val="242729"/>
+          <w:sz w:val="23"/>
+          <w:szCs w:val="23"/>
+        </w:rPr>
+      </w:pPr>
+      <w:r>
+        <w:rPr>
+          <w:rFonts w:ascii="inherit" w:eastAsia="Times New Roman" w:hAnsi="inherit" w:cs="Arial"/>
+          <w:color w:val="242729"/>
+          <w:sz w:val="23"/>
+          <w:szCs w:val="23"/>
+        </w:rPr>
+        <w:t>sudo npm install -g n</w:t>
+      </w:r>
+    </w:p>
+    <w:p>
+      <w:pPr>
+        <w:numPr>
+          <w:ilvl w:val="0"/>
+          <w:numId w:val="1"/>
+        </w:numPr>
+        <w:shd w:val="clear" w:color="auto" w:fill="FFFFFF"/>
+        <w:spacing w:after="0" w:line="240" w:lineRule="auto"/>
+        <w:ind w:left="450"/>
+        <w:textAlignment w:val="baseline"/>
+        <w:rPr>
+          <w:rFonts w:ascii="inherit" w:eastAsia="Times New Roman" w:hAnsi="inherit" w:cs="Arial"/>
+          <w:color w:val="242729"/>
+          <w:sz w:val="23"/>
+          <w:szCs w:val="23"/>
+        </w:rPr>
+      </w:pPr>
+      <w:r>
+        <w:rPr>
+          <w:rFonts w:ascii="inherit" w:eastAsia="Times New Roman" w:hAnsi="inherit" w:cs="Arial"/>
+          <w:color w:val="242729"/>
+          <w:sz w:val="23"/>
+          <w:szCs w:val="23"/>
+        </w:rPr>
+        <w:t>sudo n stable</w:t>
+      </w:r>
+    </w:p>
+    <w:p>
+      <w:pPr>
+        <w:shd w:val="clear" w:color="auto" w:fill="EFF0F1"/>
+        <w:tabs>
+          <w:tab w:val="left" w:pos="916"/>
+          <w:tab w:val="left" w:pos="1832"/>
+          <w:tab w:val="left" w:pos="2748"/>
+          <w:tab w:val="left" w:pos="3664"/>
+          <w:tab w:val="left" w:pos="4580"/>
+          <w:tab w:val="left" w:pos="5496"/>
+          <w:tab w:val="left" w:pos="6412"/>
+          <w:tab w:val="left" w:pos="7328"/>
+          <w:tab w:val="left" w:pos="8244"/>
+          <w:tab w:val="left" w:pos="9160"/>
+          <w:tab w:val="left" w:pos="10076"/>
+          <w:tab w:val="left" w:pos="10992"/>
+          <w:tab w:val="left" w:pos="11908"/>
+          <w:tab w:val="left" w:pos="12824"/>
+          <w:tab w:val="left" w:pos="13740"/>
+          <w:tab w:val="left" w:pos="14656"/>
+        </w:tabs>
+        <w:spacing w:after="0" w:line="240" w:lineRule="auto"/>
+        <w:textAlignment w:val="baseline"/>
+        <w:rPr>
+          <w:rFonts w:ascii="Consolas" w:eastAsia="Times New Roman" w:hAnsi="Consolas" w:cs="Courier New"/>
+          <w:color w:val="393318"/>
+          <w:sz w:val="20"/>
+          <w:szCs w:val="20"/>
+        </w:rPr>
+      </w:pPr>
+    </w:p>
+    <w:p>
+      <w:pPr>
+        <w:rPr>
+          <w:rFonts w:ascii="Segoe UI" w:hAnsi="Segoe UI" w:cs="Segoe UI"/>
+          <w:color w:val="000000"/>
+          <w:sz w:val="26"/>
+          <w:szCs w:val="26"/>
+        </w:rPr>
+      </w:pPr>
+      <w:bookmarkStart w:id="0" w:name="_GoBack"/>
+      <w:bookmarkEnd w:id="0"/>
+      <w:r>
+        <w:rPr>
+          <w:rFonts w:ascii="Segoe UI" w:hAnsi="Segoe UI" w:cs="Segoe UI"/>
+          <w:color w:val="000000"/>
+          <w:sz w:val="26"/>
+          <w:szCs w:val="26"/>
+        </w:rPr>
+        <w:t>Cai node-red</w:t>
+      </w:r>
+    </w:p>
+    <w:p>
+      <w:pPr>
+        <w:pBdr>
+          <w:top w:val="single" w:sz="6" w:space="3" w:color="BE9A9A"/>
+          <w:left w:val="single" w:sz="6" w:space="8" w:color="BE9A9A"/>
+          <w:bottom w:val="single" w:sz="6" w:space="3" w:color="BE9A9A"/>
+          <w:right w:val="single" w:sz="6" w:space="8" w:color="BE9A9A"/>
+        </w:pBdr>
+        <w:shd w:val="clear" w:color="auto" w:fill="F3E7E7"/>
+        <w:tabs>
+          <w:tab w:val="left" w:pos="916"/>
+          <w:tab w:val="left" w:pos="1832"/>
+          <w:tab w:val="left" w:pos="2748"/>
+          <w:tab w:val="left" w:pos="3664"/>
+          <w:tab w:val="left" w:pos="4580"/>
+          <w:tab w:val="left" w:pos="5496"/>
+          <w:tab w:val="left" w:pos="6412"/>
+          <w:tab w:val="left" w:pos="7328"/>
+          <w:tab w:val="left" w:pos="8244"/>
+          <w:tab w:val="left" w:pos="9160"/>
+          <w:tab w:val="left" w:pos="10076"/>
+          <w:tab w:val="left" w:pos="10992"/>
+          <w:tab w:val="left" w:pos="11908"/>
+          <w:tab w:val="left" w:pos="12824"/>
+          <w:tab w:val="left" w:pos="13740"/>
+          <w:tab w:val="left" w:pos="14656"/>
+        </w:tabs>
+        <w:spacing w:after="0" w:line="240" w:lineRule="auto"/>
+        <w:rPr>
+          <w:rFonts w:ascii="Courier New" w:eastAsia="Times New Roman" w:hAnsi="Courier New" w:cs="Courier New"/>
+          <w:color w:val="553333"/>
+          <w:sz w:val="24"/>
+          <w:szCs w:val="24"/>
+        </w:rPr>
+      </w:pPr>
+      <w:r>
+        <w:rPr>
+          <w:rFonts w:ascii="Courier New" w:eastAsia="Times New Roman" w:hAnsi="Courier New" w:cs="Courier New"/>
+          <w:color w:val="553333"/>
+          <w:sz w:val="20"/>
+          <w:szCs w:val="20"/>
+          <w:shd w:val="clear" w:color="auto" w:fill="F3E7E7"/>
+        </w:rPr>
+        <w:t>npm install -g --unsafe-perm node-red</w:t>
+      </w:r>
+    </w:p>
+    <w:p>
+      <w:pPr>
+        <w:rPr>
+          <w:rFonts w:ascii="Segoe UI" w:hAnsi="Segoe UI" w:cs="Segoe UI"/>
+          <w:color w:val="000000"/>
+          <w:sz w:val="26"/>
+          <w:szCs w:val="26"/>
+        </w:rPr>
+      </w:pPr>
     </w:p>
     <w:p>
       <w:r>
@@ -145,8 +583,8 @@
           <w:szCs w:val="21"/>
         </w:rPr>
       </w:pPr>
-      <w:bookmarkStart w:id="0" w:name="OLE_LINK1"/>
-      <w:bookmarkStart w:id="1" w:name="OLE_LINK2"/>
+      <w:bookmarkStart w:id="1" w:name="OLE_LINK1"/>
+      <w:bookmarkStart w:id="2" w:name="OLE_LINK2"/>
       <w:r>
         <w:rPr>
           <w:rFonts w:ascii="Courier New" w:hAnsi="Courier New" w:cs="Courier New"/>
@@ -156,7 +594,7 @@
         </w:rPr>
         <w:t xml:space="preserve">wget </w:t>
       </w:r>
-      <w:hyperlink r:id="rId4" w:history="1">
+      <w:hyperlink r:id="rId5" w:history="1">
         <w:r>
           <w:rPr>
             <w:rStyle w:val="Siuktni"/>
@@ -210,8 +648,8 @@
           <w:szCs w:val="21"/>
         </w:rPr>
       </w:pPr>
-      <w:bookmarkStart w:id="2" w:name="OLE_LINK3"/>
-      <w:bookmarkStart w:id="3" w:name="OLE_LINK4"/>
+      <w:bookmarkStart w:id="3" w:name="OLE_LINK3"/>
+      <w:bookmarkStart w:id="4" w:name="OLE_LINK4"/>
       <w:r>
         <w:rPr>
           <w:rFonts w:ascii="Courier New" w:hAnsi="Courier New" w:cs="Courier New"/>
@@ -360,8 +798,6 @@
         </w:rPr>
         <w:t>mosquitto_sub -h localhost -t test</w:t>
       </w:r>
-      <w:bookmarkStart w:id="4" w:name="_GoBack"/>
-      <w:bookmarkEnd w:id="4"/>
     </w:p>
     <w:p>
       <w:pPr>
@@ -375,10 +811,10 @@
     </w:p>
     <w:p/>
     <w:p/>
-    <w:bookmarkEnd w:id="0"/>
     <w:bookmarkEnd w:id="1"/>
     <w:bookmarkEnd w:id="2"/>
     <w:bookmarkEnd w:id="3"/>
+    <w:bookmarkEnd w:id="4"/>
     <w:p>
       <w:pPr>
         <w:jc w:val="center"/>
@@ -392,6 +828,127 @@
     </w:sectPr>
   </w:body>
 </w:document>
+</file>
+
+<file path=word/numbering.xml><?xml version="1.0" encoding="utf-8"?>
+<w:numbering xmlns:wpc="http://schemas.microsoft.com/office/word/2010/wordprocessingCanvas" xmlns:cx="http://schemas.microsoft.com/office/drawing/2014/chartex" xmlns:cx1="http://schemas.microsoft.com/office/drawing/2015/9/8/chartex" xmlns:cx2="http://schemas.microsoft.com/office/drawing/2015/10/21/chartex" xmlns:cx3="http://schemas.microsoft.com/office/drawing/2016/5/9/chartex" xmlns:cx4="http://schemas.microsoft.com/office/drawing/2016/5/10/chartex" xmlns:cx5="http://schemas.microsoft.com/office/drawing/2016/5/11/chartex" xmlns:cx6="http://schemas.microsoft.com/office/drawing/2016/5/12/chartex" xmlns:cx7="http://schemas.microsoft.com/office/drawing/2016/5/13/chartex" xmlns:cx8="http://schemas.microsoft.com/office/drawing/2016/5/14/chartex" xmlns:mc="http://schemas.openxmlformats.org/markup-compatibility/2006" xmlns:aink="http://schemas.microsoft.com/office/drawing/2016/ink" xmlns:am3d="http://schemas.microsoft.com/office/drawing/2017/model3d" xmlns:o="urn:schemas-microsoft-com:office:office" xmlns:r="http://schemas.openxmlformats.org/officeDocument/2006/relationships" xmlns:m="http://schemas.openxmlformats.org/officeDocument/2006/math" xmlns:v="urn:schemas-microsoft-com:vml" xmlns:wp14="http://schemas.microsoft.com/office/word/2010/wordprocessingDrawing" xmlns:wp="http://schemas.openxmlformats.org/drawingml/2006/wordprocessingDrawing" xmlns:w10="urn:schemas-microsoft-com:office:word" xmlns:w="http://schemas.openxmlformats.org/wordprocessingml/2006/main" xmlns:w14="http://schemas.microsoft.com/office/word/2010/wordml" xmlns:w15="http://schemas.microsoft.com/office/word/2012/wordml" xmlns:w16cid="http://schemas.microsoft.com/office/word/2016/wordml/cid" xmlns:w16se="http://schemas.microsoft.com/office/word/2015/wordml/symex" xmlns:wpg="http://schemas.microsoft.com/office/word/2010/wordprocessingGroup" xmlns:wpi="http://schemas.microsoft.com/office/word/2010/wordprocessingInk" xmlns:wne="http://schemas.microsoft.com/office/word/2006/wordml" xmlns:wps="http://schemas.microsoft.com/office/word/2010/wordprocessingShape" mc:Ignorable="w14 w15 w16se w16cid wp14">
+  <w:abstractNum w:abstractNumId="0" w15:restartNumberingAfterBreak="0">
+    <w:nsid w:val="14426032"/>
+    <w:multiLevelType w:val="multilevel"/>
+    <w:tmpl w:val="2D76700C"/>
+    <w:lvl w:ilvl="0">
+      <w:start w:val="1"/>
+      <w:numFmt w:val="decimal"/>
+      <w:lvlText w:val="%1."/>
+      <w:lvlJc w:val="left"/>
+      <w:pPr>
+        <w:tabs>
+          <w:tab w:val="num" w:pos="720"/>
+        </w:tabs>
+        <w:ind w:left="720" w:hanging="360"/>
+      </w:pPr>
+    </w:lvl>
+    <w:lvl w:ilvl="1" w:tentative="1">
+      <w:start w:val="1"/>
+      <w:numFmt w:val="decimal"/>
+      <w:lvlText w:val="%2."/>
+      <w:lvlJc w:val="left"/>
+      <w:pPr>
+        <w:tabs>
+          <w:tab w:val="num" w:pos="1440"/>
+        </w:tabs>
+        <w:ind w:left="1440" w:hanging="360"/>
+      </w:pPr>
+    </w:lvl>
+    <w:lvl w:ilvl="2" w:tentative="1">
+      <w:start w:val="1"/>
+      <w:numFmt w:val="decimal"/>
+      <w:lvlText w:val="%3."/>
+      <w:lvlJc w:val="left"/>
+      <w:pPr>
+        <w:tabs>
+          <w:tab w:val="num" w:pos="2160"/>
+        </w:tabs>
+        <w:ind w:left="2160" w:hanging="360"/>
+      </w:pPr>
+    </w:lvl>
+    <w:lvl w:ilvl="3" w:tentative="1">
+      <w:start w:val="1"/>
+      <w:numFmt w:val="decimal"/>
+      <w:lvlText w:val="%4."/>
+      <w:lvlJc w:val="left"/>
+      <w:pPr>
+        <w:tabs>
+          <w:tab w:val="num" w:pos="2880"/>
+        </w:tabs>
+        <w:ind w:left="2880" w:hanging="360"/>
+      </w:pPr>
+    </w:lvl>
+    <w:lvl w:ilvl="4" w:tentative="1">
+      <w:start w:val="1"/>
+      <w:numFmt w:val="decimal"/>
+      <w:lvlText w:val="%5."/>
+      <w:lvlJc w:val="left"/>
+      <w:pPr>
+        <w:tabs>
+          <w:tab w:val="num" w:pos="3600"/>
+        </w:tabs>
+        <w:ind w:left="3600" w:hanging="360"/>
+      </w:pPr>
+    </w:lvl>
+    <w:lvl w:ilvl="5" w:tentative="1">
+      <w:start w:val="1"/>
+      <w:numFmt w:val="decimal"/>
+      <w:lvlText w:val="%6."/>
+      <w:lvlJc w:val="left"/>
+      <w:pPr>
+        <w:tabs>
+          <w:tab w:val="num" w:pos="4320"/>
+        </w:tabs>
+        <w:ind w:left="4320" w:hanging="360"/>
+      </w:pPr>
+    </w:lvl>
+    <w:lvl w:ilvl="6" w:tentative="1">
+      <w:start w:val="1"/>
+      <w:numFmt w:val="decimal"/>
+      <w:lvlText w:val="%7."/>
+      <w:lvlJc w:val="left"/>
+      <w:pPr>
+        <w:tabs>
+          <w:tab w:val="num" w:pos="5040"/>
+        </w:tabs>
+        <w:ind w:left="5040" w:hanging="360"/>
+      </w:pPr>
+    </w:lvl>
+    <w:lvl w:ilvl="7" w:tentative="1">
+      <w:start w:val="1"/>
+      <w:numFmt w:val="decimal"/>
+      <w:lvlText w:val="%8."/>
+      <w:lvlJc w:val="left"/>
+      <w:pPr>
+        <w:tabs>
+          <w:tab w:val="num" w:pos="5760"/>
+        </w:tabs>
+        <w:ind w:left="5760" w:hanging="360"/>
+      </w:pPr>
+    </w:lvl>
+    <w:lvl w:ilvl="8" w:tentative="1">
+      <w:start w:val="1"/>
+      <w:numFmt w:val="decimal"/>
+      <w:lvlText w:val="%9."/>
+      <w:lvlJc w:val="left"/>
+      <w:pPr>
+        <w:tabs>
+          <w:tab w:val="num" w:pos="6480"/>
+        </w:tabs>
+        <w:ind w:left="6480" w:hanging="360"/>
+      </w:pPr>
+    </w:lvl>
+  </w:abstractNum>
+  <w:num w:numId="1">
+    <w:abstractNumId w:val="0"/>
+  </w:num>
+</w:numbering>
 </file>
 
 <file path=word/styles.xml><?xml version="1.0" encoding="utf-8"?>
@@ -903,6 +1460,26 @@
       <w:shd w:val="clear" w:color="auto" w:fill="E6E6E6"/>
     </w:rPr>
   </w:style>
+  <w:style w:type="character" w:customStyle="1" w:styleId="pln">
+    <w:name w:val="pln"/>
+    <w:basedOn w:val="Phngmcinhcuaoanvn"/>
+    <w:rsid w:val="00E706B5"/>
+  </w:style>
+  <w:style w:type="character" w:customStyle="1" w:styleId="pun">
+    <w:name w:val="pun"/>
+    <w:basedOn w:val="Phngmcinhcuaoanvn"/>
+    <w:rsid w:val="00E706B5"/>
+  </w:style>
+  <w:style w:type="character" w:customStyle="1" w:styleId="str">
+    <w:name w:val="str"/>
+    <w:basedOn w:val="Phngmcinhcuaoanvn"/>
+    <w:rsid w:val="00E706B5"/>
+  </w:style>
+  <w:style w:type="character" w:customStyle="1" w:styleId="kwd">
+    <w:name w:val="kwd"/>
+    <w:basedOn w:val="Phngmcinhcuaoanvn"/>
+    <w:rsid w:val="007F64FA"/>
+  </w:style>
 </w:styles>
 </file>
 

</xml_diff>

<commit_message>
update code server p2p
</commit_message>
<xml_diff>
--- a/NDT/Hướng dẫn chạy dưới nền_mqtt cho debian_node ui.docx
+++ b/NDT/Hướng dẫn chạy dưới nền_mqtt cho debian_node ui.docx
@@ -6,14 +6,106 @@
       <w:pPr>
         <w:jc w:val="center"/>
       </w:pPr>
-      <w:r>
-        <w:t>Hướng dẫn chạy dưới nền, node ui và mqqt cho debian</w:t>
-      </w:r>
-    </w:p>
-    <w:p>
-      <w:r>
-        <w:t>Chay duoi nen</w:t>
-      </w:r>
+      <w:proofErr w:type="spellStart"/>
+      <w:r>
+        <w:t>Hướng</w:t>
+      </w:r>
+      <w:proofErr w:type="spellEnd"/>
+      <w:r>
+        <w:t xml:space="preserve"> </w:t>
+      </w:r>
+      <w:proofErr w:type="spellStart"/>
+      <w:r>
+        <w:t>dẫn</w:t>
+      </w:r>
+      <w:proofErr w:type="spellEnd"/>
+      <w:r>
+        <w:t xml:space="preserve"> </w:t>
+      </w:r>
+      <w:proofErr w:type="spellStart"/>
+      <w:r>
+        <w:t>chạy</w:t>
+      </w:r>
+      <w:proofErr w:type="spellEnd"/>
+      <w:r>
+        <w:t xml:space="preserve"> </w:t>
+      </w:r>
+      <w:proofErr w:type="spellStart"/>
+      <w:r>
+        <w:t>dưới</w:t>
+      </w:r>
+      <w:proofErr w:type="spellEnd"/>
+      <w:r>
+        <w:t xml:space="preserve"> </w:t>
+      </w:r>
+      <w:proofErr w:type="spellStart"/>
+      <w:r>
+        <w:t>nền</w:t>
+      </w:r>
+      <w:proofErr w:type="spellEnd"/>
+      <w:r>
+        <w:t xml:space="preserve">, node </w:t>
+      </w:r>
+      <w:proofErr w:type="spellStart"/>
+      <w:r>
+        <w:t>ui</w:t>
+      </w:r>
+      <w:proofErr w:type="spellEnd"/>
+      <w:r>
+        <w:t xml:space="preserve"> </w:t>
+      </w:r>
+      <w:proofErr w:type="spellStart"/>
+      <w:r>
+        <w:t>và</w:t>
+      </w:r>
+      <w:proofErr w:type="spellEnd"/>
+      <w:r>
+        <w:t xml:space="preserve"> </w:t>
+      </w:r>
+      <w:proofErr w:type="spellStart"/>
+      <w:r>
+        <w:t>mqqt</w:t>
+      </w:r>
+      <w:proofErr w:type="spellEnd"/>
+      <w:r>
+        <w:t xml:space="preserve"> </w:t>
+      </w:r>
+      <w:proofErr w:type="spellStart"/>
+      <w:r>
+        <w:t>cho</w:t>
+      </w:r>
+      <w:proofErr w:type="spellEnd"/>
+      <w:r>
+        <w:t xml:space="preserve"> </w:t>
+      </w:r>
+      <w:proofErr w:type="spellStart"/>
+      <w:r>
+        <w:t>debian</w:t>
+      </w:r>
+      <w:proofErr w:type="spellEnd"/>
+    </w:p>
+    <w:p>
+      <w:proofErr w:type="spellStart"/>
+      <w:r>
+        <w:t>Chay</w:t>
+      </w:r>
+      <w:proofErr w:type="spellEnd"/>
+      <w:r>
+        <w:t xml:space="preserve"> </w:t>
+      </w:r>
+      <w:proofErr w:type="spellStart"/>
+      <w:r>
+        <w:t>duoi</w:t>
+      </w:r>
+      <w:proofErr w:type="spellEnd"/>
+      <w:r>
+        <w:t xml:space="preserve"> </w:t>
+      </w:r>
+      <w:proofErr w:type="spellStart"/>
+      <w:r>
+        <w:t>nen</w:t>
+      </w:r>
+      <w:proofErr w:type="spellEnd"/>
     </w:p>
     <w:p>
       <w:pPr>
@@ -24,8 +116,22 @@
           <w:szCs w:val="26"/>
         </w:rPr>
       </w:pPr>
-      <w:r>
-        <w:t xml:space="preserve">Sudo &lt;lenh&gt; </w:t>
+      <w:proofErr w:type="spellStart"/>
+      <w:r>
+        <w:t>Sudo</w:t>
+      </w:r>
+      <w:proofErr w:type="spellEnd"/>
+      <w:r>
+        <w:t xml:space="preserve"> &lt;</w:t>
+      </w:r>
+      <w:proofErr w:type="spellStart"/>
+      <w:r>
+        <w:t>lenh</w:t>
+      </w:r>
+      <w:proofErr w:type="spellEnd"/>
+      <w:proofErr w:type="gramStart"/>
+      <w:r>
+        <w:t xml:space="preserve">&gt; </w:t>
       </w:r>
       <w:r>
         <w:rPr>
@@ -34,7 +140,17 @@
           <w:sz w:val="26"/>
           <w:szCs w:val="26"/>
         </w:rPr>
-        <w:t> /dev/null 2&gt;&amp;1 &amp;</w:t>
+        <w:t> /</w:t>
+      </w:r>
+      <w:proofErr w:type="gramEnd"/>
+      <w:r>
+        <w:rPr>
+          <w:rFonts w:ascii="Segoe UI" w:hAnsi="Segoe UI" w:cs="Segoe UI"/>
+          <w:color w:val="000000"/>
+          <w:sz w:val="26"/>
+          <w:szCs w:val="26"/>
+        </w:rPr>
+        <w:t>dev/null 2&gt;&amp;1 &amp;</w:t>
       </w:r>
     </w:p>
     <w:p>
@@ -78,8 +194,21 @@
           <w:bdr w:val="none" w:sz="0" w:space="0" w:color="auto" w:frame="1"/>
           <w:shd w:val="clear" w:color="auto" w:fill="EFF0F1"/>
         </w:rPr>
-        <w:t>Cai npm</w:t>
-      </w:r>
+        <w:t xml:space="preserve">Cai </w:t>
+      </w:r>
+      <w:proofErr w:type="spellStart"/>
+      <w:r>
+        <w:rPr>
+          <w:rFonts w:ascii="inherit" w:eastAsia="Times New Roman" w:hAnsi="inherit" w:cs="Courier New"/>
+          <w:color w:val="303336"/>
+          <w:sz w:val="20"/>
+          <w:szCs w:val="20"/>
+          <w:bdr w:val="none" w:sz="0" w:space="0" w:color="auto" w:frame="1"/>
+          <w:shd w:val="clear" w:color="auto" w:fill="EFF0F1"/>
+        </w:rPr>
+        <w:t>npm</w:t>
+      </w:r>
+      <w:proofErr w:type="spellEnd"/>
     </w:p>
     <w:p>
       <w:pPr>
@@ -153,8 +282,9 @@
           <w:bdr w:val="none" w:sz="0" w:space="0" w:color="auto" w:frame="1"/>
           <w:shd w:val="clear" w:color="auto" w:fill="EFF0F1"/>
         </w:rPr>
-        <w:t>apt-get install npm</w:t>
-      </w:r>
+        <w:t xml:space="preserve">apt-get install </w:t>
+      </w:r>
+      <w:proofErr w:type="spellStart"/>
       <w:r>
         <w:rPr>
           <w:rFonts w:ascii="inherit" w:eastAsia="Times New Roman" w:hAnsi="inherit" w:cs="Courier New"/>
@@ -164,7 +294,115 @@
           <w:bdr w:val="none" w:sz="0" w:space="0" w:color="auto" w:frame="1"/>
           <w:shd w:val="clear" w:color="auto" w:fill="EFF0F1"/>
         </w:rPr>
-        <w:t xml:space="preserve"> //mau do co the ko hoat dong tren debian 8</w:t>
+        <w:t>npm</w:t>
+      </w:r>
+      <w:proofErr w:type="spellEnd"/>
+      <w:r>
+        <w:rPr>
+          <w:rFonts w:ascii="inherit" w:eastAsia="Times New Roman" w:hAnsi="inherit" w:cs="Courier New"/>
+          <w:color w:val="FF0000"/>
+          <w:sz w:val="20"/>
+          <w:szCs w:val="20"/>
+          <w:bdr w:val="none" w:sz="0" w:space="0" w:color="auto" w:frame="1"/>
+          <w:shd w:val="clear" w:color="auto" w:fill="EFF0F1"/>
+        </w:rPr>
+        <w:t xml:space="preserve"> //</w:t>
+      </w:r>
+      <w:proofErr w:type="spellStart"/>
+      <w:r>
+        <w:rPr>
+          <w:rFonts w:ascii="inherit" w:eastAsia="Times New Roman" w:hAnsi="inherit" w:cs="Courier New"/>
+          <w:color w:val="FF0000"/>
+          <w:sz w:val="20"/>
+          <w:szCs w:val="20"/>
+          <w:bdr w:val="none" w:sz="0" w:space="0" w:color="auto" w:frame="1"/>
+          <w:shd w:val="clear" w:color="auto" w:fill="EFF0F1"/>
+        </w:rPr>
+        <w:t>mau</w:t>
+      </w:r>
+      <w:proofErr w:type="spellEnd"/>
+      <w:r>
+        <w:rPr>
+          <w:rFonts w:ascii="inherit" w:eastAsia="Times New Roman" w:hAnsi="inherit" w:cs="Courier New"/>
+          <w:color w:val="FF0000"/>
+          <w:sz w:val="20"/>
+          <w:szCs w:val="20"/>
+          <w:bdr w:val="none" w:sz="0" w:space="0" w:color="auto" w:frame="1"/>
+          <w:shd w:val="clear" w:color="auto" w:fill="EFF0F1"/>
+        </w:rPr>
+        <w:t xml:space="preserve"> do co the ko </w:t>
+      </w:r>
+      <w:proofErr w:type="spellStart"/>
+      <w:r>
+        <w:rPr>
+          <w:rFonts w:ascii="inherit" w:eastAsia="Times New Roman" w:hAnsi="inherit" w:cs="Courier New"/>
+          <w:color w:val="FF0000"/>
+          <w:sz w:val="20"/>
+          <w:szCs w:val="20"/>
+          <w:bdr w:val="none" w:sz="0" w:space="0" w:color="auto" w:frame="1"/>
+          <w:shd w:val="clear" w:color="auto" w:fill="EFF0F1"/>
+        </w:rPr>
+        <w:t>hoat</w:t>
+      </w:r>
+      <w:proofErr w:type="spellEnd"/>
+      <w:r>
+        <w:rPr>
+          <w:rFonts w:ascii="inherit" w:eastAsia="Times New Roman" w:hAnsi="inherit" w:cs="Courier New"/>
+          <w:color w:val="FF0000"/>
+          <w:sz w:val="20"/>
+          <w:szCs w:val="20"/>
+          <w:bdr w:val="none" w:sz="0" w:space="0" w:color="auto" w:frame="1"/>
+          <w:shd w:val="clear" w:color="auto" w:fill="EFF0F1"/>
+        </w:rPr>
+        <w:t xml:space="preserve"> dong </w:t>
+      </w:r>
+      <w:proofErr w:type="spellStart"/>
+      <w:r>
+        <w:rPr>
+          <w:rFonts w:ascii="inherit" w:eastAsia="Times New Roman" w:hAnsi="inherit" w:cs="Courier New"/>
+          <w:color w:val="FF0000"/>
+          <w:sz w:val="20"/>
+          <w:szCs w:val="20"/>
+          <w:bdr w:val="none" w:sz="0" w:space="0" w:color="auto" w:frame="1"/>
+          <w:shd w:val="clear" w:color="auto" w:fill="EFF0F1"/>
+        </w:rPr>
+        <w:t>tren</w:t>
+      </w:r>
+      <w:proofErr w:type="spellEnd"/>
+      <w:r>
+        <w:rPr>
+          <w:rFonts w:ascii="inherit" w:eastAsia="Times New Roman" w:hAnsi="inherit" w:cs="Courier New"/>
+          <w:color w:val="FF0000"/>
+          <w:sz w:val="20"/>
+          <w:szCs w:val="20"/>
+          <w:bdr w:val="none" w:sz="0" w:space="0" w:color="auto" w:frame="1"/>
+          <w:shd w:val="clear" w:color="auto" w:fill="EFF0F1"/>
+        </w:rPr>
+        <w:t xml:space="preserve"> </w:t>
+      </w:r>
+      <w:proofErr w:type="spellStart"/>
+      <w:r>
+        <w:rPr>
+          <w:rFonts w:ascii="inherit" w:eastAsia="Times New Roman" w:hAnsi="inherit" w:cs="Courier New"/>
+          <w:color w:val="FF0000"/>
+          <w:sz w:val="20"/>
+          <w:szCs w:val="20"/>
+          <w:bdr w:val="none" w:sz="0" w:space="0" w:color="auto" w:frame="1"/>
+          <w:shd w:val="clear" w:color="auto" w:fill="EFF0F1"/>
+        </w:rPr>
+        <w:t>debian</w:t>
+      </w:r>
+      <w:proofErr w:type="spellEnd"/>
+      <w:r>
+        <w:rPr>
+          <w:rFonts w:ascii="inherit" w:eastAsia="Times New Roman" w:hAnsi="inherit" w:cs="Courier New"/>
+          <w:color w:val="FF0000"/>
+          <w:sz w:val="20"/>
+          <w:szCs w:val="20"/>
+          <w:bdr w:val="none" w:sz="0" w:space="0" w:color="auto" w:frame="1"/>
+          <w:shd w:val="clear" w:color="auto" w:fill="EFF0F1"/>
+        </w:rPr>
+        <w:t xml:space="preserve"> 8</w:t>
       </w:r>
     </w:p>
     <w:p>
@@ -232,6 +470,7 @@
           <w:shd w:val="clear" w:color="auto" w:fill="EFF0F1"/>
         </w:rPr>
       </w:pPr>
+      <w:proofErr w:type="spellStart"/>
       <w:r>
         <w:rPr>
           <w:rFonts w:ascii="inherit" w:eastAsia="Times New Roman" w:hAnsi="inherit" w:cs="Courier New"/>
@@ -241,7 +480,67 @@
           <w:bdr w:val="none" w:sz="0" w:space="0" w:color="auto" w:frame="1"/>
           <w:shd w:val="clear" w:color="auto" w:fill="EFF0F1"/>
         </w:rPr>
-        <w:t>sudo ln -s "$(which nodejs)" /usr/local/bin/node</w:t>
+        <w:t>sudo</w:t>
+      </w:r>
+      <w:proofErr w:type="spellEnd"/>
+      <w:r>
+        <w:rPr>
+          <w:rFonts w:ascii="inherit" w:eastAsia="Times New Roman" w:hAnsi="inherit" w:cs="Courier New"/>
+          <w:color w:val="FF0000"/>
+          <w:sz w:val="20"/>
+          <w:szCs w:val="20"/>
+          <w:bdr w:val="none" w:sz="0" w:space="0" w:color="auto" w:frame="1"/>
+          <w:shd w:val="clear" w:color="auto" w:fill="EFF0F1"/>
+        </w:rPr>
+        <w:t xml:space="preserve"> ln -s "$(which </w:t>
+      </w:r>
+      <w:proofErr w:type="spellStart"/>
+      <w:r>
+        <w:rPr>
+          <w:rFonts w:ascii="inherit" w:eastAsia="Times New Roman" w:hAnsi="inherit" w:cs="Courier New"/>
+          <w:color w:val="FF0000"/>
+          <w:sz w:val="20"/>
+          <w:szCs w:val="20"/>
+          <w:bdr w:val="none" w:sz="0" w:space="0" w:color="auto" w:frame="1"/>
+          <w:shd w:val="clear" w:color="auto" w:fill="EFF0F1"/>
+        </w:rPr>
+        <w:t>nodejs</w:t>
+      </w:r>
+      <w:proofErr w:type="spellEnd"/>
+      <w:r>
+        <w:rPr>
+          <w:rFonts w:ascii="inherit" w:eastAsia="Times New Roman" w:hAnsi="inherit" w:cs="Courier New"/>
+          <w:color w:val="FF0000"/>
+          <w:sz w:val="20"/>
+          <w:szCs w:val="20"/>
+          <w:bdr w:val="none" w:sz="0" w:space="0" w:color="auto" w:frame="1"/>
+          <w:shd w:val="clear" w:color="auto" w:fill="EFF0F1"/>
+        </w:rPr>
+        <w:t>)" /</w:t>
+      </w:r>
+      <w:proofErr w:type="spellStart"/>
+      <w:r>
+        <w:rPr>
+          <w:rFonts w:ascii="inherit" w:eastAsia="Times New Roman" w:hAnsi="inherit" w:cs="Courier New"/>
+          <w:color w:val="FF0000"/>
+          <w:sz w:val="20"/>
+          <w:szCs w:val="20"/>
+          <w:bdr w:val="none" w:sz="0" w:space="0" w:color="auto" w:frame="1"/>
+          <w:shd w:val="clear" w:color="auto" w:fill="EFF0F1"/>
+        </w:rPr>
+        <w:t>usr</w:t>
+      </w:r>
+      <w:proofErr w:type="spellEnd"/>
+      <w:r>
+        <w:rPr>
+          <w:rFonts w:ascii="inherit" w:eastAsia="Times New Roman" w:hAnsi="inherit" w:cs="Courier New"/>
+          <w:color w:val="FF0000"/>
+          <w:sz w:val="20"/>
+          <w:szCs w:val="20"/>
+          <w:bdr w:val="none" w:sz="0" w:space="0" w:color="auto" w:frame="1"/>
+          <w:shd w:val="clear" w:color="auto" w:fill="EFF0F1"/>
+        </w:rPr>
+        <w:t>/local/bin/node</w:t>
       </w:r>
       <w:r>
         <w:rPr>
@@ -303,6 +602,7 @@
           <w:szCs w:val="23"/>
         </w:rPr>
       </w:pPr>
+      <w:proofErr w:type="spellStart"/>
       <w:r>
         <w:rPr>
           <w:rFonts w:ascii="inherit" w:eastAsia="Times New Roman" w:hAnsi="inherit" w:cs="Arial"/>
@@ -310,7 +610,37 @@
           <w:sz w:val="23"/>
           <w:szCs w:val="23"/>
         </w:rPr>
-        <w:t>sudo npm cache clean -f</w:t>
+        <w:t>sudo</w:t>
+      </w:r>
+      <w:proofErr w:type="spellEnd"/>
+      <w:r>
+        <w:rPr>
+          <w:rFonts w:ascii="inherit" w:eastAsia="Times New Roman" w:hAnsi="inherit" w:cs="Arial"/>
+          <w:color w:val="242729"/>
+          <w:sz w:val="23"/>
+          <w:szCs w:val="23"/>
+        </w:rPr>
+        <w:t xml:space="preserve"> </w:t>
+      </w:r>
+      <w:proofErr w:type="spellStart"/>
+      <w:r>
+        <w:rPr>
+          <w:rFonts w:ascii="inherit" w:eastAsia="Times New Roman" w:hAnsi="inherit" w:cs="Arial"/>
+          <w:color w:val="242729"/>
+          <w:sz w:val="23"/>
+          <w:szCs w:val="23"/>
+        </w:rPr>
+        <w:t>npm</w:t>
+      </w:r>
+      <w:proofErr w:type="spellEnd"/>
+      <w:r>
+        <w:rPr>
+          <w:rFonts w:ascii="inherit" w:eastAsia="Times New Roman" w:hAnsi="inherit" w:cs="Arial"/>
+          <w:color w:val="242729"/>
+          <w:sz w:val="23"/>
+          <w:szCs w:val="23"/>
+        </w:rPr>
+        <w:t xml:space="preserve"> cache clean -f</w:t>
       </w:r>
     </w:p>
     <w:p>
@@ -330,6 +660,7 @@
           <w:szCs w:val="23"/>
         </w:rPr>
       </w:pPr>
+      <w:proofErr w:type="spellStart"/>
       <w:r>
         <w:rPr>
           <w:rFonts w:ascii="inherit" w:eastAsia="Times New Roman" w:hAnsi="inherit" w:cs="Arial"/>
@@ -337,7 +668,37 @@
           <w:sz w:val="23"/>
           <w:szCs w:val="23"/>
         </w:rPr>
-        <w:t>sudo npm install -g n</w:t>
+        <w:t>sudo</w:t>
+      </w:r>
+      <w:proofErr w:type="spellEnd"/>
+      <w:r>
+        <w:rPr>
+          <w:rFonts w:ascii="inherit" w:eastAsia="Times New Roman" w:hAnsi="inherit" w:cs="Arial"/>
+          <w:color w:val="242729"/>
+          <w:sz w:val="23"/>
+          <w:szCs w:val="23"/>
+        </w:rPr>
+        <w:t xml:space="preserve"> </w:t>
+      </w:r>
+      <w:proofErr w:type="spellStart"/>
+      <w:r>
+        <w:rPr>
+          <w:rFonts w:ascii="inherit" w:eastAsia="Times New Roman" w:hAnsi="inherit" w:cs="Arial"/>
+          <w:color w:val="242729"/>
+          <w:sz w:val="23"/>
+          <w:szCs w:val="23"/>
+        </w:rPr>
+        <w:t>npm</w:t>
+      </w:r>
+      <w:proofErr w:type="spellEnd"/>
+      <w:r>
+        <w:rPr>
+          <w:rFonts w:ascii="inherit" w:eastAsia="Times New Roman" w:hAnsi="inherit" w:cs="Arial"/>
+          <w:color w:val="242729"/>
+          <w:sz w:val="23"/>
+          <w:szCs w:val="23"/>
+        </w:rPr>
+        <w:t xml:space="preserve"> install -g n</w:t>
       </w:r>
     </w:p>
     <w:p>
@@ -357,6 +718,7 @@
           <w:szCs w:val="23"/>
         </w:rPr>
       </w:pPr>
+      <w:proofErr w:type="spellStart"/>
       <w:r>
         <w:rPr>
           <w:rFonts w:ascii="inherit" w:eastAsia="Times New Roman" w:hAnsi="inherit" w:cs="Arial"/>
@@ -364,8 +726,332 @@
           <w:sz w:val="23"/>
           <w:szCs w:val="23"/>
         </w:rPr>
-        <w:t>sudo n stable</w:t>
-      </w:r>
+        <w:t>sudo</w:t>
+      </w:r>
+      <w:proofErr w:type="spellEnd"/>
+      <w:r>
+        <w:rPr>
+          <w:rFonts w:ascii="inherit" w:eastAsia="Times New Roman" w:hAnsi="inherit" w:cs="Arial"/>
+          <w:color w:val="242729"/>
+          <w:sz w:val="23"/>
+          <w:szCs w:val="23"/>
+        </w:rPr>
+        <w:t xml:space="preserve"> n stable</w:t>
+      </w:r>
+    </w:p>
+    <w:p>
+      <w:pPr>
+        <w:shd w:val="clear" w:color="auto" w:fill="FFFFFF"/>
+        <w:spacing w:after="0" w:line="240" w:lineRule="auto"/>
+        <w:textAlignment w:val="baseline"/>
+        <w:rPr>
+          <w:rFonts w:ascii="inherit" w:eastAsia="Times New Roman" w:hAnsi="inherit" w:cs="Arial"/>
+          <w:color w:val="242729"/>
+          <w:sz w:val="23"/>
+          <w:szCs w:val="23"/>
+        </w:rPr>
+      </w:pPr>
+      <w:proofErr w:type="spellStart"/>
+      <w:r>
+        <w:rPr>
+          <w:rFonts w:ascii="inherit" w:eastAsia="Times New Roman" w:hAnsi="inherit" w:cs="Arial"/>
+          <w:color w:val="242729"/>
+          <w:sz w:val="23"/>
+          <w:szCs w:val="23"/>
+        </w:rPr>
+        <w:t>Hoặc</w:t>
+      </w:r>
+      <w:proofErr w:type="spellEnd"/>
+      <w:r>
+        <w:rPr>
+          <w:rFonts w:ascii="inherit" w:eastAsia="Times New Roman" w:hAnsi="inherit" w:cs="Arial"/>
+          <w:color w:val="242729"/>
+          <w:sz w:val="23"/>
+          <w:szCs w:val="23"/>
+        </w:rPr>
+        <w:t xml:space="preserve"> dung </w:t>
+      </w:r>
+    </w:p>
+    <w:p>
+      <w:pPr>
+        <w:shd w:val="clear" w:color="auto" w:fill="FFFFFF"/>
+        <w:spacing w:after="0" w:line="240" w:lineRule="auto"/>
+        <w:textAlignment w:val="baseline"/>
+        <w:rPr>
+          <w:rFonts w:ascii="Courier New" w:hAnsi="Courier New" w:cs="Courier New"/>
+          <w:color w:val="3A3A3A"/>
+          <w:sz w:val="21"/>
+          <w:szCs w:val="21"/>
+        </w:rPr>
+      </w:pPr>
+      <w:proofErr w:type="spellStart"/>
+      <w:r>
+        <w:rPr>
+          <w:rFonts w:ascii="Courier New" w:hAnsi="Courier New" w:cs="Courier New"/>
+          <w:color w:val="3A3A3A"/>
+          <w:sz w:val="21"/>
+          <w:szCs w:val="21"/>
+        </w:rPr>
+        <w:t>sudo</w:t>
+      </w:r>
+      <w:proofErr w:type="spellEnd"/>
+      <w:r>
+        <w:rPr>
+          <w:rFonts w:ascii="Courier New" w:hAnsi="Courier New" w:cs="Courier New"/>
+          <w:color w:val="3A3A3A"/>
+          <w:sz w:val="21"/>
+          <w:szCs w:val="21"/>
+        </w:rPr>
+        <w:t xml:space="preserve"> apt-get install </w:t>
+      </w:r>
+      <w:proofErr w:type="spellStart"/>
+      <w:r>
+        <w:rPr>
+          <w:rFonts w:ascii="Courier New" w:hAnsi="Courier New" w:cs="Courier New"/>
+          <w:color w:val="3A3A3A"/>
+          <w:sz w:val="21"/>
+          <w:szCs w:val="21"/>
+        </w:rPr>
+        <w:t>nodejs</w:t>
+      </w:r>
+      <w:proofErr w:type="spellEnd"/>
+    </w:p>
+    <w:p>
+      <w:pPr>
+        <w:shd w:val="clear" w:color="auto" w:fill="FFFFFF"/>
+        <w:spacing w:after="0" w:line="240" w:lineRule="auto"/>
+        <w:textAlignment w:val="baseline"/>
+        <w:rPr>
+          <w:rFonts w:ascii="Courier New" w:hAnsi="Courier New" w:cs="Courier New"/>
+          <w:color w:val="3A3A3A"/>
+          <w:sz w:val="21"/>
+          <w:szCs w:val="21"/>
+        </w:rPr>
+      </w:pPr>
+      <w:proofErr w:type="spellStart"/>
+      <w:r>
+        <w:rPr>
+          <w:rFonts w:ascii="Courier New" w:hAnsi="Courier New" w:cs="Courier New"/>
+          <w:color w:val="3A3A3A"/>
+          <w:sz w:val="21"/>
+          <w:szCs w:val="21"/>
+        </w:rPr>
+        <w:t>sudo</w:t>
+      </w:r>
+      <w:proofErr w:type="spellEnd"/>
+      <w:r>
+        <w:rPr>
+          <w:rFonts w:ascii="Courier New" w:hAnsi="Courier New" w:cs="Courier New"/>
+          <w:color w:val="3A3A3A"/>
+          <w:sz w:val="21"/>
+          <w:szCs w:val="21"/>
+        </w:rPr>
+        <w:t xml:space="preserve"> apt-get install build-essential</w:t>
+      </w:r>
+    </w:p>
+    <w:p>
+      <w:pPr>
+        <w:shd w:val="clear" w:color="auto" w:fill="FFFFFF"/>
+        <w:spacing w:after="0" w:line="240" w:lineRule="auto"/>
+        <w:textAlignment w:val="baseline"/>
+        <w:rPr>
+          <w:rFonts w:ascii="inherit" w:eastAsia="Times New Roman" w:hAnsi="inherit" w:cs="Arial"/>
+          <w:color w:val="242729"/>
+          <w:sz w:val="23"/>
+          <w:szCs w:val="23"/>
+        </w:rPr>
+      </w:pPr>
+      <w:proofErr w:type="spellStart"/>
+      <w:r>
+        <w:rPr>
+          <w:rFonts w:ascii="Courier New" w:hAnsi="Courier New" w:cs="Courier New"/>
+          <w:color w:val="3A3A3A"/>
+          <w:sz w:val="21"/>
+          <w:szCs w:val="21"/>
+        </w:rPr>
+        <w:t>không</w:t>
+      </w:r>
+      <w:proofErr w:type="spellEnd"/>
+      <w:r>
+        <w:rPr>
+          <w:rFonts w:ascii="Courier New" w:hAnsi="Courier New" w:cs="Courier New"/>
+          <w:color w:val="3A3A3A"/>
+          <w:sz w:val="21"/>
+          <w:szCs w:val="21"/>
+        </w:rPr>
+        <w:t xml:space="preserve"> </w:t>
+      </w:r>
+      <w:proofErr w:type="spellStart"/>
+      <w:r>
+        <w:rPr>
+          <w:rFonts w:ascii="Courier New" w:hAnsi="Courier New" w:cs="Courier New"/>
+          <w:color w:val="3A3A3A"/>
+          <w:sz w:val="21"/>
+          <w:szCs w:val="21"/>
+        </w:rPr>
+        <w:t>ổn</w:t>
+      </w:r>
+      <w:proofErr w:type="spellEnd"/>
+      <w:r>
+        <w:rPr>
+          <w:rFonts w:ascii="Courier New" w:hAnsi="Courier New" w:cs="Courier New"/>
+          <w:color w:val="3A3A3A"/>
+          <w:sz w:val="21"/>
+          <w:szCs w:val="21"/>
+        </w:rPr>
+        <w:t xml:space="preserve"> </w:t>
+      </w:r>
+      <w:proofErr w:type="spellStart"/>
+      <w:r>
+        <w:rPr>
+          <w:rFonts w:ascii="Courier New" w:hAnsi="Courier New" w:cs="Courier New"/>
+          <w:color w:val="3A3A3A"/>
+          <w:sz w:val="21"/>
+          <w:szCs w:val="21"/>
+        </w:rPr>
+        <w:t>thì</w:t>
+      </w:r>
+      <w:proofErr w:type="spellEnd"/>
+      <w:r>
+        <w:rPr>
+          <w:rFonts w:ascii="Courier New" w:hAnsi="Courier New" w:cs="Courier New"/>
+          <w:color w:val="3A3A3A"/>
+          <w:sz w:val="21"/>
+          <w:szCs w:val="21"/>
+        </w:rPr>
+        <w:t xml:space="preserve"> update </w:t>
+      </w:r>
+      <w:proofErr w:type="spellStart"/>
+      <w:r>
+        <w:rPr>
+          <w:rFonts w:ascii="Courier New" w:hAnsi="Courier New" w:cs="Courier New"/>
+          <w:color w:val="3A3A3A"/>
+          <w:sz w:val="21"/>
+          <w:szCs w:val="21"/>
+        </w:rPr>
+        <w:t>rồi</w:t>
+      </w:r>
+      <w:proofErr w:type="spellEnd"/>
+      <w:r>
+        <w:rPr>
+          <w:rFonts w:ascii="Courier New" w:hAnsi="Courier New" w:cs="Courier New"/>
+          <w:color w:val="3A3A3A"/>
+          <w:sz w:val="21"/>
+          <w:szCs w:val="21"/>
+        </w:rPr>
+        <w:t xml:space="preserve"> </w:t>
+      </w:r>
+      <w:proofErr w:type="spellStart"/>
+      <w:r>
+        <w:rPr>
+          <w:rFonts w:ascii="Courier New" w:hAnsi="Courier New" w:cs="Courier New"/>
+          <w:color w:val="3A3A3A"/>
+          <w:sz w:val="21"/>
+          <w:szCs w:val="21"/>
+        </w:rPr>
+        <w:t>cài</w:t>
+      </w:r>
+      <w:proofErr w:type="spellEnd"/>
+      <w:r>
+        <w:rPr>
+          <w:rFonts w:ascii="Courier New" w:hAnsi="Courier New" w:cs="Courier New"/>
+          <w:color w:val="3A3A3A"/>
+          <w:sz w:val="21"/>
+          <w:szCs w:val="21"/>
+        </w:rPr>
+        <w:t xml:space="preserve"> </w:t>
+      </w:r>
+      <w:proofErr w:type="spellStart"/>
+      <w:r>
+        <w:rPr>
+          <w:rFonts w:ascii="Courier New" w:hAnsi="Courier New" w:cs="Courier New"/>
+          <w:color w:val="3A3A3A"/>
+          <w:sz w:val="21"/>
+          <w:szCs w:val="21"/>
+        </w:rPr>
+        <w:t>từ</w:t>
+      </w:r>
+      <w:proofErr w:type="spellEnd"/>
+      <w:r>
+        <w:rPr>
+          <w:rFonts w:ascii="Courier New" w:hAnsi="Courier New" w:cs="Courier New"/>
+          <w:color w:val="3A3A3A"/>
+          <w:sz w:val="21"/>
+          <w:szCs w:val="21"/>
+        </w:rPr>
+        <w:t xml:space="preserve"> </w:t>
+      </w:r>
+      <w:proofErr w:type="spellStart"/>
+      <w:r>
+        <w:rPr>
+          <w:rFonts w:ascii="Courier New" w:hAnsi="Courier New" w:cs="Courier New"/>
+          <w:color w:val="3A3A3A"/>
+          <w:sz w:val="21"/>
+          <w:szCs w:val="21"/>
+        </w:rPr>
+        <w:t>số</w:t>
+      </w:r>
+      <w:proofErr w:type="spellEnd"/>
+      <w:r>
+        <w:rPr>
+          <w:rFonts w:ascii="Courier New" w:hAnsi="Courier New" w:cs="Courier New"/>
+          <w:color w:val="3A3A3A"/>
+          <w:sz w:val="21"/>
+          <w:szCs w:val="21"/>
+        </w:rPr>
+        <w:t xml:space="preserve"> 2 </w:t>
+      </w:r>
+      <w:proofErr w:type="spellStart"/>
+      <w:r>
+        <w:rPr>
+          <w:rFonts w:ascii="Courier New" w:hAnsi="Courier New" w:cs="Courier New"/>
+          <w:color w:val="3A3A3A"/>
+          <w:sz w:val="21"/>
+          <w:szCs w:val="21"/>
+        </w:rPr>
+        <w:t>rồi</w:t>
+      </w:r>
+      <w:proofErr w:type="spellEnd"/>
+      <w:r>
+        <w:rPr>
+          <w:rFonts w:ascii="Courier New" w:hAnsi="Courier New" w:cs="Courier New"/>
+          <w:color w:val="3A3A3A"/>
+          <w:sz w:val="21"/>
+          <w:szCs w:val="21"/>
+        </w:rPr>
+        <w:t xml:space="preserve"> </w:t>
+      </w:r>
+      <w:proofErr w:type="spellStart"/>
+      <w:r>
+        <w:rPr>
+          <w:rFonts w:ascii="Courier New" w:hAnsi="Courier New" w:cs="Courier New"/>
+          <w:color w:val="3A3A3A"/>
+          <w:sz w:val="21"/>
+          <w:szCs w:val="21"/>
+        </w:rPr>
+        <w:t>chạy</w:t>
+      </w:r>
+      <w:proofErr w:type="spellEnd"/>
+      <w:r>
+        <w:rPr>
+          <w:rFonts w:ascii="Courier New" w:hAnsi="Courier New" w:cs="Courier New"/>
+          <w:color w:val="3A3A3A"/>
+          <w:sz w:val="21"/>
+          <w:szCs w:val="21"/>
+        </w:rPr>
+        <w:t xml:space="preserve"> </w:t>
+      </w:r>
+      <w:proofErr w:type="spellStart"/>
+      <w:r>
+        <w:rPr>
+          <w:rFonts w:ascii="Courier New" w:hAnsi="Courier New" w:cs="Courier New"/>
+          <w:color w:val="3A3A3A"/>
+          <w:sz w:val="21"/>
+          <w:szCs w:val="21"/>
+        </w:rPr>
+        <w:t>lại</w:t>
+      </w:r>
+      <w:proofErr w:type="spellEnd"/>
     </w:p>
     <w:p>
       <w:pPr>
@@ -407,8 +1093,6 @@
           <w:szCs w:val="26"/>
         </w:rPr>
       </w:pPr>
-      <w:bookmarkStart w:id="0" w:name="_GoBack"/>
-      <w:bookmarkEnd w:id="0"/>
       <w:r>
         <w:rPr>
           <w:rFonts w:ascii="Segoe UI" w:hAnsi="Segoe UI" w:cs="Segoe UI"/>
@@ -454,6 +1138,7 @@
           <w:szCs w:val="24"/>
         </w:rPr>
       </w:pPr>
+      <w:proofErr w:type="spellStart"/>
       <w:r>
         <w:rPr>
           <w:rFonts w:ascii="Courier New" w:eastAsia="Times New Roman" w:hAnsi="Courier New" w:cs="Courier New"/>
@@ -462,7 +1147,18 @@
           <w:szCs w:val="20"/>
           <w:shd w:val="clear" w:color="auto" w:fill="F3E7E7"/>
         </w:rPr>
-        <w:t>npm install -g --unsafe-perm node-red</w:t>
+        <w:t>npm</w:t>
+      </w:r>
+      <w:proofErr w:type="spellEnd"/>
+      <w:r>
+        <w:rPr>
+          <w:rFonts w:ascii="Courier New" w:eastAsia="Times New Roman" w:hAnsi="Courier New" w:cs="Courier New"/>
+          <w:color w:val="553333"/>
+          <w:sz w:val="20"/>
+          <w:szCs w:val="20"/>
+          <w:shd w:val="clear" w:color="auto" w:fill="F3E7E7"/>
+        </w:rPr>
+        <w:t xml:space="preserve"> install -g --unsafe-perm node-red</w:t>
       </w:r>
     </w:p>
     <w:p>
@@ -477,20 +1173,48 @@
     </w:p>
     <w:p>
       <w:r>
-        <w:t>Cai node red ui</w:t>
-      </w:r>
-    </w:p>
-    <w:p>
-      <w:r>
-        <w:t xml:space="preserve">Sudo </w:t>
-      </w:r>
-      <w:r>
-        <w:t>apt-get install npm</w:t>
-      </w:r>
-    </w:p>
-    <w:p>
-      <w:r>
-        <w:t>sudo npm install -g npm@2.</w:t>
+        <w:t xml:space="preserve">Cai node red </w:t>
+      </w:r>
+      <w:proofErr w:type="spellStart"/>
+      <w:r>
+        <w:t>ui</w:t>
+      </w:r>
+      <w:proofErr w:type="spellEnd"/>
+    </w:p>
+    <w:p>
+      <w:proofErr w:type="spellStart"/>
+      <w:r>
+        <w:t>Sudo</w:t>
+      </w:r>
+      <w:proofErr w:type="spellEnd"/>
+      <w:r>
+        <w:t xml:space="preserve"> </w:t>
+      </w:r>
+      <w:r>
+        <w:t xml:space="preserve">apt-get install </w:t>
+      </w:r>
+      <w:proofErr w:type="spellStart"/>
+      <w:r>
+        <w:t>npm</w:t>
+      </w:r>
+      <w:proofErr w:type="spellEnd"/>
+    </w:p>
+    <w:p>
+      <w:proofErr w:type="spellStart"/>
+      <w:r>
+        <w:t>sudo</w:t>
+      </w:r>
+      <w:proofErr w:type="spellEnd"/>
+      <w:r>
+        <w:t xml:space="preserve"> </w:t>
+      </w:r>
+      <w:proofErr w:type="spellStart"/>
+      <w:r>
+        <w:t>npm</w:t>
+      </w:r>
+      <w:proofErr w:type="spellEnd"/>
+      <w:r>
+        <w:t xml:space="preserve"> install -g npm@2.</w:t>
       </w:r>
     </w:p>
     <w:p>
@@ -500,7 +1224,15 @@
     </w:p>
     <w:p>
       <w:r>
-        <w:t>cd ~/.node-red</w:t>
+        <w:t>cd ~</w:t>
+      </w:r>
+      <w:proofErr w:type="gramStart"/>
+      <w:r>
+        <w:t>/.node</w:t>
+      </w:r>
+      <w:proofErr w:type="gramEnd"/>
+      <w:r>
+        <w:t>-red</w:t>
       </w:r>
     </w:p>
     <w:p>
@@ -532,6 +1264,7 @@
           <w:szCs w:val="20"/>
         </w:rPr>
       </w:pPr>
+      <w:proofErr w:type="spellStart"/>
       <w:r>
         <w:rPr>
           <w:rFonts w:ascii="Consolas" w:eastAsia="Times New Roman" w:hAnsi="Consolas" w:cs="Courier New"/>
@@ -540,13 +1273,150 @@
           <w:szCs w:val="20"/>
           <w:bdr w:val="none" w:sz="0" w:space="0" w:color="auto" w:frame="1"/>
         </w:rPr>
-        <w:t>npm i node-red/node-red-dashboard</w:t>
-      </w:r>
-    </w:p>
-    <w:p/>
-    <w:p>
-      <w:r>
-        <w:t xml:space="preserve">hoac chi can </w:t>
+        <w:t>npm</w:t>
+      </w:r>
+      <w:proofErr w:type="spellEnd"/>
+      <w:r>
+        <w:rPr>
+          <w:rFonts w:ascii="Consolas" w:eastAsia="Times New Roman" w:hAnsi="Consolas" w:cs="Courier New"/>
+          <w:color w:val="24292E"/>
+          <w:sz w:val="20"/>
+          <w:szCs w:val="20"/>
+          <w:bdr w:val="none" w:sz="0" w:space="0" w:color="auto" w:frame="1"/>
+        </w:rPr>
+        <w:t xml:space="preserve"> </w:t>
+      </w:r>
+      <w:proofErr w:type="spellStart"/>
+      <w:r>
+        <w:rPr>
+          <w:rFonts w:ascii="Consolas" w:eastAsia="Times New Roman" w:hAnsi="Consolas" w:cs="Courier New"/>
+          <w:color w:val="24292E"/>
+          <w:sz w:val="20"/>
+          <w:szCs w:val="20"/>
+          <w:bdr w:val="none" w:sz="0" w:space="0" w:color="auto" w:frame="1"/>
+        </w:rPr>
+        <w:t>i</w:t>
+      </w:r>
+      <w:proofErr w:type="spellEnd"/>
+      <w:r>
+        <w:rPr>
+          <w:rFonts w:ascii="Consolas" w:eastAsia="Times New Roman" w:hAnsi="Consolas" w:cs="Courier New"/>
+          <w:color w:val="24292E"/>
+          <w:sz w:val="20"/>
+          <w:szCs w:val="20"/>
+          <w:bdr w:val="none" w:sz="0" w:space="0" w:color="auto" w:frame="1"/>
+        </w:rPr>
+        <w:t xml:space="preserve"> node-red/node-red-dashboard</w:t>
+      </w:r>
+    </w:p>
+    <w:p>
+      <w:r>
+        <w:t xml:space="preserve">//======== </w:t>
+      </w:r>
+      <w:proofErr w:type="spellStart"/>
+      <w:r>
+        <w:t>Dành</w:t>
+      </w:r>
+      <w:proofErr w:type="spellEnd"/>
+      <w:r>
+        <w:t xml:space="preserve"> </w:t>
+      </w:r>
+      <w:proofErr w:type="spellStart"/>
+      <w:r>
+        <w:t>cho</w:t>
+      </w:r>
+      <w:proofErr w:type="spellEnd"/>
+      <w:r>
+        <w:t xml:space="preserve"> Debian 8.10 </w:t>
+      </w:r>
+      <w:proofErr w:type="spellStart"/>
+      <w:r>
+        <w:t>vps</w:t>
+      </w:r>
+      <w:proofErr w:type="spellEnd"/>
+    </w:p>
+    <w:p>
+      <w:r>
+        <w:t xml:space="preserve">apt-get install </w:t>
+      </w:r>
+      <w:proofErr w:type="spellStart"/>
+      <w:r>
+        <w:t>npm</w:t>
+      </w:r>
+      <w:proofErr w:type="spellEnd"/>
+    </w:p>
+    <w:p>
+      <w:r>
+        <w:t>apt-get update</w:t>
+      </w:r>
+    </w:p>
+    <w:p>
+      <w:pPr>
+        <w:rPr>
+          <w:rFonts w:ascii="inherit" w:eastAsia="Times New Roman" w:hAnsi="inherit" w:cs="Arial"/>
+          <w:color w:val="242729"/>
+          <w:sz w:val="23"/>
+          <w:szCs w:val="23"/>
+        </w:rPr>
+      </w:pPr>
+      <w:proofErr w:type="spellStart"/>
+      <w:r>
+        <w:rPr>
+          <w:rFonts w:ascii="inherit" w:eastAsia="Times New Roman" w:hAnsi="inherit" w:cs="Arial"/>
+          <w:color w:val="242729"/>
+          <w:sz w:val="23"/>
+          <w:szCs w:val="23"/>
+        </w:rPr>
+        <w:t>npm</w:t>
+      </w:r>
+      <w:proofErr w:type="spellEnd"/>
+      <w:r>
+        <w:rPr>
+          <w:rFonts w:ascii="inherit" w:eastAsia="Times New Roman" w:hAnsi="inherit" w:cs="Arial"/>
+          <w:color w:val="242729"/>
+          <w:sz w:val="23"/>
+          <w:szCs w:val="23"/>
+        </w:rPr>
+        <w:t xml:space="preserve"> install -g n</w:t>
+      </w:r>
+    </w:p>
+    <w:p>
+      <w:pPr>
+        <w:rPr>
+          <w:rFonts w:ascii="inherit" w:eastAsia="Times New Roman" w:hAnsi="inherit" w:cs="Arial"/>
+          <w:color w:val="242729"/>
+          <w:sz w:val="23"/>
+          <w:szCs w:val="23"/>
+        </w:rPr>
+      </w:pPr>
+      <w:r>
+        <w:rPr>
+          <w:rFonts w:ascii="inherit" w:eastAsia="Times New Roman" w:hAnsi="inherit" w:cs="Arial"/>
+          <w:color w:val="242729"/>
+          <w:sz w:val="23"/>
+          <w:szCs w:val="23"/>
+        </w:rPr>
+        <w:t>n stable</w:t>
+      </w:r>
+    </w:p>
+    <w:p>
+      <w:r>
+        <w:t>apt-get update</w:t>
+      </w:r>
+    </w:p>
+    <w:p>
+      <w:r>
+        <w:t>//================</w:t>
+      </w:r>
+    </w:p>
+    <w:p>
+      <w:proofErr w:type="spellStart"/>
+      <w:r>
+        <w:t>hoac</w:t>
+      </w:r>
+      <w:proofErr w:type="spellEnd"/>
+      <w:r>
+        <w:t xml:space="preserve"> chi can </w:t>
       </w:r>
     </w:p>
     <w:p>
@@ -558,6 +1428,7 @@
           <w:color w:val="24292E"/>
         </w:rPr>
       </w:pPr>
+      <w:proofErr w:type="spellStart"/>
       <w:r>
         <w:rPr>
           <w:rStyle w:val="MaHTML"/>
@@ -565,34 +1436,85 @@
           <w:color w:val="24292E"/>
           <w:bdr w:val="none" w:sz="0" w:space="0" w:color="auto" w:frame="1"/>
         </w:rPr>
-        <w:t>npm i node-red/node-red-dashboard</w:t>
+        <w:t>npm</w:t>
+      </w:r>
+      <w:proofErr w:type="spellEnd"/>
+      <w:r>
+        <w:rPr>
+          <w:rStyle w:val="MaHTML"/>
+          <w:rFonts w:ascii="Consolas" w:hAnsi="Consolas"/>
+          <w:color w:val="24292E"/>
+          <w:bdr w:val="none" w:sz="0" w:space="0" w:color="auto" w:frame="1"/>
+        </w:rPr>
+        <w:t xml:space="preserve"> </w:t>
+      </w:r>
+      <w:proofErr w:type="spellStart"/>
+      <w:r>
+        <w:rPr>
+          <w:rStyle w:val="MaHTML"/>
+          <w:rFonts w:ascii="Consolas" w:hAnsi="Consolas"/>
+          <w:color w:val="24292E"/>
+          <w:bdr w:val="none" w:sz="0" w:space="0" w:color="auto" w:frame="1"/>
+        </w:rPr>
+        <w:t>i</w:t>
+      </w:r>
+      <w:proofErr w:type="spellEnd"/>
+      <w:r>
+        <w:rPr>
+          <w:rStyle w:val="MaHTML"/>
+          <w:rFonts w:ascii="Consolas" w:hAnsi="Consolas"/>
+          <w:color w:val="24292E"/>
+          <w:bdr w:val="none" w:sz="0" w:space="0" w:color="auto" w:frame="1"/>
+        </w:rPr>
+        <w:t xml:space="preserve"> node-red/node-red-dashboard</w:t>
       </w:r>
     </w:p>
     <w:p/>
     <w:p>
-      <w:r>
-        <w:t>cai mqtt</w:t>
-      </w:r>
-    </w:p>
-    <w:p>
-      <w:pPr>
-        <w:rPr>
-          <w:rFonts w:ascii="Courier New" w:hAnsi="Courier New" w:cs="Courier New"/>
-          <w:color w:val="3A3A3A"/>
-          <w:sz w:val="21"/>
-          <w:szCs w:val="21"/>
-        </w:rPr>
-      </w:pPr>
-      <w:bookmarkStart w:id="1" w:name="OLE_LINK1"/>
-      <w:bookmarkStart w:id="2" w:name="OLE_LINK2"/>
-      <w:r>
-        <w:rPr>
-          <w:rFonts w:ascii="Courier New" w:hAnsi="Courier New" w:cs="Courier New"/>
-          <w:color w:val="3A3A3A"/>
-          <w:sz w:val="21"/>
-          <w:szCs w:val="21"/>
-        </w:rPr>
-        <w:t xml:space="preserve">wget </w:t>
+      <w:proofErr w:type="spellStart"/>
+      <w:r>
+        <w:t>cai</w:t>
+      </w:r>
+      <w:proofErr w:type="spellEnd"/>
+      <w:r>
+        <w:t xml:space="preserve"> </w:t>
+      </w:r>
+      <w:proofErr w:type="spellStart"/>
+      <w:r>
+        <w:t>mqtt</w:t>
+      </w:r>
+      <w:proofErr w:type="spellEnd"/>
+    </w:p>
+    <w:p>
+      <w:pPr>
+        <w:rPr>
+          <w:rFonts w:ascii="Courier New" w:hAnsi="Courier New" w:cs="Courier New"/>
+          <w:color w:val="3A3A3A"/>
+          <w:sz w:val="21"/>
+          <w:szCs w:val="21"/>
+        </w:rPr>
+      </w:pPr>
+      <w:bookmarkStart w:id="0" w:name="OLE_LINK1"/>
+      <w:bookmarkStart w:id="1" w:name="OLE_LINK2"/>
+      <w:proofErr w:type="spellStart"/>
+      <w:r>
+        <w:rPr>
+          <w:rFonts w:ascii="Courier New" w:hAnsi="Courier New" w:cs="Courier New"/>
+          <w:color w:val="3A3A3A"/>
+          <w:sz w:val="21"/>
+          <w:szCs w:val="21"/>
+        </w:rPr>
+        <w:t>wget</w:t>
+      </w:r>
+      <w:proofErr w:type="spellEnd"/>
+      <w:r>
+        <w:rPr>
+          <w:rFonts w:ascii="Courier New" w:hAnsi="Courier New" w:cs="Courier New"/>
+          <w:color w:val="3A3A3A"/>
+          <w:sz w:val="21"/>
+          <w:szCs w:val="21"/>
+        </w:rPr>
+        <w:t xml:space="preserve"> </w:t>
       </w:r>
       <w:hyperlink r:id="rId5" w:history="1">
         <w:r>
@@ -615,20 +1537,43 @@
           <w:szCs w:val="21"/>
         </w:rPr>
       </w:pPr>
-      <w:r>
-        <w:rPr>
-          <w:rFonts w:ascii="Courier New" w:hAnsi="Courier New" w:cs="Courier New"/>
-          <w:color w:val="3A3A3A"/>
-          <w:sz w:val="21"/>
-          <w:szCs w:val="21"/>
-        </w:rPr>
-        <w:t>sudo apt-key add mosquitto-repo.gpg.key</w:t>
-      </w:r>
+      <w:proofErr w:type="spellStart"/>
+      <w:r>
+        <w:rPr>
+          <w:rFonts w:ascii="Courier New" w:hAnsi="Courier New" w:cs="Courier New"/>
+          <w:color w:val="3A3A3A"/>
+          <w:sz w:val="21"/>
+          <w:szCs w:val="21"/>
+        </w:rPr>
+        <w:t>sudo</w:t>
+      </w:r>
+      <w:proofErr w:type="spellEnd"/>
+      <w:r>
+        <w:rPr>
+          <w:rFonts w:ascii="Courier New" w:hAnsi="Courier New" w:cs="Courier New"/>
+          <w:color w:val="3A3A3A"/>
+          <w:sz w:val="21"/>
+          <w:szCs w:val="21"/>
+        </w:rPr>
+        <w:t xml:space="preserve"> apt-key add </w:t>
+      </w:r>
+      <w:proofErr w:type="spellStart"/>
+      <w:r>
+        <w:rPr>
+          <w:rFonts w:ascii="Courier New" w:hAnsi="Courier New" w:cs="Courier New"/>
+          <w:color w:val="3A3A3A"/>
+          <w:sz w:val="21"/>
+          <w:szCs w:val="21"/>
+        </w:rPr>
+        <w:t>mosquitto-repo.gpg.key</w:t>
+      </w:r>
+      <w:proofErr w:type="spellEnd"/>
     </w:p>
     <w:p>
       <w:r>
         <w:t xml:space="preserve">cd </w:t>
       </w:r>
+      <w:proofErr w:type="gramStart"/>
       <w:r>
         <w:rPr>
           <w:rFonts w:ascii="Courier New" w:hAnsi="Courier New" w:cs="Courier New"/>
@@ -636,31 +1581,157 @@
           <w:sz w:val="23"/>
           <w:szCs w:val="23"/>
         </w:rPr>
-        <w:t>/etc/apt/sources.list.d/</w:t>
-      </w:r>
-    </w:p>
-    <w:p>
-      <w:pPr>
-        <w:rPr>
-          <w:rFonts w:ascii="Courier New" w:hAnsi="Courier New" w:cs="Courier New"/>
-          <w:color w:val="3A3A3A"/>
-          <w:sz w:val="21"/>
-          <w:szCs w:val="21"/>
-        </w:rPr>
-      </w:pPr>
-      <w:bookmarkStart w:id="3" w:name="OLE_LINK3"/>
-      <w:bookmarkStart w:id="4" w:name="OLE_LINK4"/>
-      <w:r>
-        <w:rPr>
-          <w:rFonts w:ascii="Courier New" w:hAnsi="Courier New" w:cs="Courier New"/>
-          <w:color w:val="3A3A3A"/>
-          <w:sz w:val="21"/>
-          <w:szCs w:val="21"/>
-        </w:rPr>
-        <w:t>sudo nano /etc/apt/sources.list.d/mosquitto.list</w:t>
-      </w:r>
-    </w:p>
-    <w:p/>
+        <w:t>/</w:t>
+      </w:r>
+      <w:proofErr w:type="spellStart"/>
+      <w:r>
+        <w:rPr>
+          <w:rFonts w:ascii="Courier New" w:hAnsi="Courier New" w:cs="Courier New"/>
+          <w:color w:val="000000"/>
+          <w:sz w:val="23"/>
+          <w:szCs w:val="23"/>
+        </w:rPr>
+        <w:t>etc</w:t>
+      </w:r>
+      <w:proofErr w:type="spellEnd"/>
+      <w:r>
+        <w:rPr>
+          <w:rFonts w:ascii="Courier New" w:hAnsi="Courier New" w:cs="Courier New"/>
+          <w:color w:val="000000"/>
+          <w:sz w:val="23"/>
+          <w:szCs w:val="23"/>
+        </w:rPr>
+        <w:t>/apt/</w:t>
+      </w:r>
+      <w:proofErr w:type="spellStart"/>
+      <w:r>
+        <w:rPr>
+          <w:rFonts w:ascii="Courier New" w:hAnsi="Courier New" w:cs="Courier New"/>
+          <w:color w:val="000000"/>
+          <w:sz w:val="23"/>
+          <w:szCs w:val="23"/>
+        </w:rPr>
+        <w:t>sources.list.d</w:t>
+      </w:r>
+      <w:proofErr w:type="spellEnd"/>
+      <w:proofErr w:type="gramEnd"/>
+      <w:r>
+        <w:rPr>
+          <w:rFonts w:ascii="Courier New" w:hAnsi="Courier New" w:cs="Courier New"/>
+          <w:color w:val="000000"/>
+          <w:sz w:val="23"/>
+          <w:szCs w:val="23"/>
+        </w:rPr>
+        <w:t>/</w:t>
+      </w:r>
+    </w:p>
+    <w:p>
+      <w:pPr>
+        <w:rPr>
+          <w:rFonts w:ascii="Courier New" w:hAnsi="Courier New" w:cs="Courier New"/>
+          <w:color w:val="3A3A3A"/>
+          <w:sz w:val="21"/>
+          <w:szCs w:val="21"/>
+        </w:rPr>
+      </w:pPr>
+      <w:bookmarkStart w:id="2" w:name="OLE_LINK3"/>
+      <w:bookmarkStart w:id="3" w:name="OLE_LINK4"/>
+      <w:proofErr w:type="spellStart"/>
+      <w:r>
+        <w:rPr>
+          <w:rFonts w:ascii="Courier New" w:hAnsi="Courier New" w:cs="Courier New"/>
+          <w:color w:val="3A3A3A"/>
+          <w:sz w:val="21"/>
+          <w:szCs w:val="21"/>
+        </w:rPr>
+        <w:t>sudo</w:t>
+      </w:r>
+      <w:proofErr w:type="spellEnd"/>
+      <w:r>
+        <w:rPr>
+          <w:rFonts w:ascii="Courier New" w:hAnsi="Courier New" w:cs="Courier New"/>
+          <w:color w:val="3A3A3A"/>
+          <w:sz w:val="21"/>
+          <w:szCs w:val="21"/>
+        </w:rPr>
+        <w:t xml:space="preserve"> </w:t>
+      </w:r>
+      <w:proofErr w:type="spellStart"/>
+      <w:r>
+        <w:rPr>
+          <w:rFonts w:ascii="Courier New" w:hAnsi="Courier New" w:cs="Courier New"/>
+          <w:color w:val="3A3A3A"/>
+          <w:sz w:val="21"/>
+          <w:szCs w:val="21"/>
+        </w:rPr>
+        <w:t>nano</w:t>
+      </w:r>
+      <w:proofErr w:type="spellEnd"/>
+      <w:r>
+        <w:rPr>
+          <w:rFonts w:ascii="Courier New" w:hAnsi="Courier New" w:cs="Courier New"/>
+          <w:color w:val="3A3A3A"/>
+          <w:sz w:val="21"/>
+          <w:szCs w:val="21"/>
+        </w:rPr>
+        <w:t xml:space="preserve"> /</w:t>
+      </w:r>
+      <w:proofErr w:type="spellStart"/>
+      <w:r>
+        <w:rPr>
+          <w:rFonts w:ascii="Courier New" w:hAnsi="Courier New" w:cs="Courier New"/>
+          <w:color w:val="3A3A3A"/>
+          <w:sz w:val="21"/>
+          <w:szCs w:val="21"/>
+        </w:rPr>
+        <w:t>etc</w:t>
+      </w:r>
+      <w:proofErr w:type="spellEnd"/>
+      <w:r>
+        <w:rPr>
+          <w:rFonts w:ascii="Courier New" w:hAnsi="Courier New" w:cs="Courier New"/>
+          <w:color w:val="3A3A3A"/>
+          <w:sz w:val="21"/>
+          <w:szCs w:val="21"/>
+        </w:rPr>
+        <w:t>/apt/</w:t>
+      </w:r>
+      <w:proofErr w:type="spellStart"/>
+      <w:r>
+        <w:rPr>
+          <w:rFonts w:ascii="Courier New" w:hAnsi="Courier New" w:cs="Courier New"/>
+          <w:color w:val="3A3A3A"/>
+          <w:sz w:val="21"/>
+          <w:szCs w:val="21"/>
+        </w:rPr>
+        <w:t>sources.list.d</w:t>
+      </w:r>
+      <w:proofErr w:type="spellEnd"/>
+      <w:r>
+        <w:rPr>
+          <w:rFonts w:ascii="Courier New" w:hAnsi="Courier New" w:cs="Courier New"/>
+          <w:color w:val="3A3A3A"/>
+          <w:sz w:val="21"/>
+          <w:szCs w:val="21"/>
+        </w:rPr>
+        <w:t>/</w:t>
+      </w:r>
+      <w:proofErr w:type="spellStart"/>
+      <w:r>
+        <w:rPr>
+          <w:rFonts w:ascii="Courier New" w:hAnsi="Courier New" w:cs="Courier New"/>
+          <w:color w:val="3A3A3A"/>
+          <w:sz w:val="21"/>
+          <w:szCs w:val="21"/>
+        </w:rPr>
+        <w:t>mosquitto.list</w:t>
+      </w:r>
+      <w:proofErr w:type="spellEnd"/>
+    </w:p>
+    <w:p>
+      <w:bookmarkStart w:id="4" w:name="_GoBack"/>
+      <w:bookmarkEnd w:id="4"/>
+    </w:p>
     <w:p>
       <w:pPr>
         <w:pStyle w:val="HTMLinhdangtrc"/>
@@ -672,7 +1743,21 @@
         <w:rPr>
           <w:b/>
         </w:rPr>
-        <w:t xml:space="preserve">them lenh </w:t>
+        <w:t xml:space="preserve">them </w:t>
+      </w:r>
+      <w:proofErr w:type="spellStart"/>
+      <w:r>
+        <w:rPr>
+          <w:b/>
+        </w:rPr>
+        <w:t>lenh</w:t>
+      </w:r>
+      <w:proofErr w:type="spellEnd"/>
+      <w:r>
+        <w:rPr>
+          <w:b/>
+        </w:rPr>
+        <w:t xml:space="preserve"> </w:t>
       </w:r>
     </w:p>
     <w:p>
@@ -704,13 +1789,23 @@
           <w:szCs w:val="21"/>
         </w:rPr>
       </w:pPr>
+      <w:proofErr w:type="spellStart"/>
       <w:r>
         <w:rPr>
           <w:color w:val="000000"/>
           <w:sz w:val="21"/>
           <w:szCs w:val="21"/>
         </w:rPr>
-        <w:t>CtrX Y</w:t>
+        <w:t>CtrX</w:t>
+      </w:r>
+      <w:proofErr w:type="spellEnd"/>
+      <w:r>
+        <w:rPr>
+          <w:color w:val="000000"/>
+          <w:sz w:val="21"/>
+          <w:szCs w:val="21"/>
+        </w:rPr>
+        <w:t xml:space="preserve"> Y</w:t>
       </w:r>
     </w:p>
     <w:p>
@@ -732,13 +1827,23 @@
           <w:szCs w:val="21"/>
         </w:rPr>
       </w:pPr>
-      <w:r>
-        <w:rPr>
-          <w:color w:val="3A3A3A"/>
-          <w:sz w:val="21"/>
-          <w:szCs w:val="21"/>
-        </w:rPr>
-        <w:t>sudo apt-get update</w:t>
+      <w:proofErr w:type="spellStart"/>
+      <w:r>
+        <w:rPr>
+          <w:color w:val="3A3A3A"/>
+          <w:sz w:val="21"/>
+          <w:szCs w:val="21"/>
+        </w:rPr>
+        <w:t>sudo</w:t>
+      </w:r>
+      <w:proofErr w:type="spellEnd"/>
+      <w:r>
+        <w:rPr>
+          <w:color w:val="3A3A3A"/>
+          <w:sz w:val="21"/>
+          <w:szCs w:val="21"/>
+        </w:rPr>
+        <w:t xml:space="preserve"> apt-get update</w:t>
       </w:r>
     </w:p>
     <w:p>
@@ -750,13 +1855,59 @@
           <w:szCs w:val="21"/>
         </w:rPr>
       </w:pPr>
-      <w:r>
-        <w:rPr>
-          <w:color w:val="3A3A3A"/>
-          <w:sz w:val="21"/>
-          <w:szCs w:val="21"/>
-        </w:rPr>
-        <w:t>sudo apt-get install mosquitto mosquitto-clients</w:t>
+      <w:proofErr w:type="spellStart"/>
+      <w:r>
+        <w:rPr>
+          <w:color w:val="3A3A3A"/>
+          <w:sz w:val="21"/>
+          <w:szCs w:val="21"/>
+        </w:rPr>
+        <w:t>sudo</w:t>
+      </w:r>
+      <w:proofErr w:type="spellEnd"/>
+      <w:r>
+        <w:rPr>
+          <w:color w:val="3A3A3A"/>
+          <w:sz w:val="21"/>
+          <w:szCs w:val="21"/>
+        </w:rPr>
+        <w:t xml:space="preserve"> apt-get install </w:t>
+      </w:r>
+      <w:proofErr w:type="spellStart"/>
+      <w:r>
+        <w:rPr>
+          <w:color w:val="3A3A3A"/>
+          <w:sz w:val="21"/>
+          <w:szCs w:val="21"/>
+        </w:rPr>
+        <w:t>mosquitto</w:t>
+      </w:r>
+      <w:proofErr w:type="spellEnd"/>
+      <w:r>
+        <w:rPr>
+          <w:color w:val="3A3A3A"/>
+          <w:sz w:val="21"/>
+          <w:szCs w:val="21"/>
+        </w:rPr>
+        <w:t xml:space="preserve"> </w:t>
+      </w:r>
+      <w:proofErr w:type="spellStart"/>
+      <w:r>
+        <w:rPr>
+          <w:color w:val="3A3A3A"/>
+          <w:sz w:val="21"/>
+          <w:szCs w:val="21"/>
+        </w:rPr>
+        <w:t>mosquitto</w:t>
+      </w:r>
+      <w:proofErr w:type="spellEnd"/>
+      <w:r>
+        <w:rPr>
+          <w:color w:val="3A3A3A"/>
+          <w:sz w:val="21"/>
+          <w:szCs w:val="21"/>
+        </w:rPr>
+        <w:t>-clients</w:t>
       </w:r>
     </w:p>
     <w:p>
@@ -789,6 +1940,7 @@
           <w:szCs w:val="21"/>
         </w:rPr>
       </w:pPr>
+      <w:proofErr w:type="spellStart"/>
       <w:r>
         <w:rPr>
           <w:color w:val="00546F"/>
@@ -796,7 +1948,17 @@
           <w:szCs w:val="21"/>
           <w:shd w:val="clear" w:color="auto" w:fill="C6F1FF"/>
         </w:rPr>
-        <w:t>mosquitto_sub -h localhost -t test</w:t>
+        <w:t>mosquitto_sub</w:t>
+      </w:r>
+      <w:proofErr w:type="spellEnd"/>
+      <w:r>
+        <w:rPr>
+          <w:color w:val="00546F"/>
+          <w:sz w:val="21"/>
+          <w:szCs w:val="21"/>
+          <w:shd w:val="clear" w:color="auto" w:fill="C6F1FF"/>
+        </w:rPr>
+        <w:t xml:space="preserve"> -h localhost -t test</w:t>
       </w:r>
     </w:p>
     <w:p>
@@ -811,10 +1973,10 @@
     </w:p>
     <w:p/>
     <w:p/>
+    <w:bookmarkEnd w:id="0"/>
     <w:bookmarkEnd w:id="1"/>
     <w:bookmarkEnd w:id="2"/>
     <w:bookmarkEnd w:id="3"/>
-    <w:bookmarkEnd w:id="4"/>
     <w:p>
       <w:pPr>
         <w:jc w:val="center"/>

</xml_diff>